<commit_message>
Added Tailwindcss and made changes to the stylings of the web page.
</commit_message>
<xml_diff>
--- a/Assignments/Ep-6-Assignment-6/Let's explore the world.docx
+++ b/Assignments/Ep-6-Assignment-6/Let's explore the world.docx
@@ -26,57 +26,17 @@
     </w:p>
     <w:p>
       <w:r>
-        <w:t xml:space="preserve">Monolith architecture is </w:t>
-      </w:r>
-      <w:proofErr w:type="gramStart"/>
-      <w:r>
-        <w:t>a</w:t>
-      </w:r>
-      <w:proofErr w:type="gramEnd"/>
-      <w:r>
-        <w:t xml:space="preserve"> architecture where all the features and services are coupled with the single codebase. Monolithic architecture works with a single executable file or directory which eases development. It is also easier to maintain because it uses less components. Testing and debugging operations are less intensive. In monolith architecture all the code is stored in a single codebase in one central location. The downside of monolith architecture is that </w:t>
-      </w:r>
-      <w:proofErr w:type="gramStart"/>
-      <w:r>
-        <w:t>it</w:t>
-      </w:r>
-      <w:proofErr w:type="gramEnd"/>
-      <w:r>
-        <w:t xml:space="preserve"> resistance to new technologies  and it has reduced scalability. </w:t>
-      </w:r>
-    </w:p>
-    <w:p>
-      <w:r>
-        <w:t xml:space="preserve">Also always remember </w:t>
-      </w:r>
-      <w:proofErr w:type="spellStart"/>
-      <w:r>
-        <w:t>useEffect</w:t>
-      </w:r>
-      <w:proofErr w:type="spellEnd"/>
-      <w:r>
-        <w:t xml:space="preserve"> hook takes two arguments, first is the callback function and the second is the dependency. </w:t>
-      </w:r>
-      <w:proofErr w:type="spellStart"/>
-      <w:r>
-        <w:t>useEffect</w:t>
-      </w:r>
-      <w:proofErr w:type="spellEnd"/>
-      <w:r>
-        <w:t xml:space="preserve"> with an empty dependency will get called once react renders all the components on to the screen.</w:t>
-      </w:r>
-    </w:p>
-    <w:p>
-      <w:r>
-        <w:t xml:space="preserve">In our tiny example, the body component renders first and then after rendering is done it then calls the </w:t>
-      </w:r>
-      <w:proofErr w:type="spellStart"/>
-      <w:r>
-        <w:t>useEffect</w:t>
-      </w:r>
-      <w:proofErr w:type="spellEnd"/>
-      <w:r>
-        <w:t xml:space="preserve"> hook. </w:t>
+        <w:t xml:space="preserve">Monolith architecture is a architecture where all the features and services are coupled with the single codebase. Monolithic architecture works with a single executable file or directory which eases development. It is also easier to maintain because it uses less components. Testing and debugging operations are less intensive. In monolith architecture all the code is stored in a single codebase in one central location. The downside of monolith architecture is that it resistance to new technologies  and it has reduced scalability. </w:t>
+      </w:r>
+    </w:p>
+    <w:p>
+      <w:r>
+        <w:t>Also always remember useEffect hook takes two arguments, first is the callback function and the second is the dependency. useEffect with an empty dependency will get called once react renders all the components on to the screen.</w:t>
+      </w:r>
+    </w:p>
+    <w:p>
+      <w:r>
+        <w:t xml:space="preserve">In our tiny example, the body component renders first and then after rendering is done it then calls the useEffect hook. </w:t>
       </w:r>
     </w:p>
     <w:p>
@@ -86,15 +46,7 @@
     </w:p>
     <w:p>
       <w:r>
-        <w:t xml:space="preserve">The reason why we try to use a state variable in react is to update the UI. If we were to update a variable name from one thing to another and show it in the UI it won’t work unless or until we use a state variable and use it to change the variable value only then it will </w:t>
-      </w:r>
-      <w:proofErr w:type="gramStart"/>
-      <w:r>
-        <w:t>actually be</w:t>
-      </w:r>
-      <w:proofErr w:type="gramEnd"/>
-      <w:r>
-        <w:t xml:space="preserve"> reflected in the UI which the user can see. </w:t>
+        <w:t xml:space="preserve">The reason why we try to use a state variable in react is to update the UI. If we were to update a variable name from one thing to another and show it in the UI it won’t work unless or until we use a state variable and use it to change the variable value only then it will actually be reflected in the UI which the user can see. </w:t>
       </w:r>
       <w:r>
         <w:t xml:space="preserve"> </w:t>
@@ -107,187 +59,38 @@
     </w:p>
     <w:p>
       <w:r>
-        <w:t xml:space="preserve">let </w:t>
-      </w:r>
-      <w:proofErr w:type="spellStart"/>
-      <w:r>
-        <w:t>loginBtn</w:t>
-      </w:r>
-      <w:proofErr w:type="spellEnd"/>
-      <w:r>
-        <w:t xml:space="preserve"> = “Login”</w:t>
-      </w:r>
-    </w:p>
-    <w:p>
-      <w:r>
-        <w:t xml:space="preserve">&lt;button </w:t>
-      </w:r>
-      <w:proofErr w:type="spellStart"/>
-      <w:r>
-        <w:t>onClick</w:t>
-      </w:r>
-      <w:proofErr w:type="spellEnd"/>
-      <w:r>
-        <w:t xml:space="preserve">={() =&gt; </w:t>
-      </w:r>
-      <w:proofErr w:type="spellStart"/>
-      <w:r>
-        <w:t>loginBtn</w:t>
-      </w:r>
-      <w:proofErr w:type="spellEnd"/>
-      <w:r>
-        <w:t>=”Logout” console.log(</w:t>
-      </w:r>
-      <w:proofErr w:type="spellStart"/>
-      <w:r>
-        <w:t>loginBtn</w:t>
-      </w:r>
-      <w:proofErr w:type="spellEnd"/>
-      <w:r>
-        <w:t>)}&gt;{</w:t>
-      </w:r>
-      <w:proofErr w:type="spellStart"/>
-      <w:r>
-        <w:t>loginBtn</w:t>
-      </w:r>
-      <w:proofErr w:type="spellEnd"/>
-      <w:r>
-        <w:t>}&lt;/button&gt;</w:t>
-      </w:r>
-    </w:p>
-    <w:p>
-      <w:r>
-        <w:t xml:space="preserve">Now when coding this you will see that </w:t>
-      </w:r>
-      <w:proofErr w:type="spellStart"/>
-      <w:r>
-        <w:t>loginBtn</w:t>
-      </w:r>
-      <w:proofErr w:type="spellEnd"/>
-      <w:r>
-        <w:t xml:space="preserve"> is </w:t>
-      </w:r>
-      <w:proofErr w:type="gramStart"/>
-      <w:r>
-        <w:t>actually changing</w:t>
-      </w:r>
-      <w:proofErr w:type="gramEnd"/>
-      <w:r>
-        <w:t xml:space="preserve"> to Logout in the console but in the UI which we are trying to show it won’t update or won’t get reflected by this change. </w:t>
-      </w:r>
-      <w:proofErr w:type="gramStart"/>
-      <w:r>
-        <w:t>So</w:t>
-      </w:r>
-      <w:proofErr w:type="gramEnd"/>
-      <w:r>
-        <w:t xml:space="preserve"> for it to reflect in the UI we need to use a state variable instead.</w:t>
-      </w:r>
-    </w:p>
-    <w:p>
-      <w:r>
-        <w:t>const [</w:t>
-      </w:r>
-      <w:proofErr w:type="spellStart"/>
-      <w:r>
-        <w:t>loginBtn</w:t>
-      </w:r>
-      <w:proofErr w:type="spellEnd"/>
-      <w:r>
-        <w:t xml:space="preserve">, </w:t>
-      </w:r>
-      <w:proofErr w:type="spellStart"/>
-      <w:r>
-        <w:t>setLoginBtn</w:t>
-      </w:r>
-      <w:proofErr w:type="spellEnd"/>
-      <w:r>
-        <w:t xml:space="preserve">] = </w:t>
-      </w:r>
-      <w:proofErr w:type="spellStart"/>
-      <w:r>
-        <w:t>useState</w:t>
-      </w:r>
-      <w:proofErr w:type="spellEnd"/>
-      <w:r>
-        <w:t>(“Login”</w:t>
-      </w:r>
-      <w:proofErr w:type="gramStart"/>
-      <w:r>
-        <w:t>);</w:t>
-      </w:r>
-      <w:proofErr w:type="gramEnd"/>
-    </w:p>
-    <w:p>
-      <w:r>
-        <w:t xml:space="preserve">&lt;button </w:t>
-      </w:r>
-      <w:proofErr w:type="spellStart"/>
-      <w:r>
-        <w:t>onClick</w:t>
-      </w:r>
-      <w:proofErr w:type="spellEnd"/>
-      <w:r>
-        <w:t xml:space="preserve">={() =&gt; </w:t>
-      </w:r>
-      <w:proofErr w:type="spellStart"/>
-      <w:r>
-        <w:t>setLoginBtn</w:t>
-      </w:r>
-      <w:proofErr w:type="spellEnd"/>
-      <w:r>
-        <w:t>((</w:t>
-      </w:r>
-      <w:proofErr w:type="spellStart"/>
-      <w:r>
-        <w:t>btn</w:t>
-      </w:r>
-      <w:proofErr w:type="spellEnd"/>
-      <w:r>
-        <w:t xml:space="preserve">) =&gt; </w:t>
-      </w:r>
-      <w:proofErr w:type="spellStart"/>
-      <w:r>
-        <w:t>btn</w:t>
-      </w:r>
-      <w:proofErr w:type="spellEnd"/>
-      <w:r>
-        <w:t xml:space="preserve"> === “Login” ? “Logout” : “Login”)}&gt;{</w:t>
-      </w:r>
-      <w:proofErr w:type="spellStart"/>
-      <w:r>
-        <w:t>loginBtn</w:t>
-      </w:r>
-      <w:proofErr w:type="spellEnd"/>
-      <w:r>
-        <w:t>}&lt;/button&gt;</w:t>
-      </w:r>
-    </w:p>
-    <w:p>
-      <w:r>
-        <w:t xml:space="preserve">Now this code above will </w:t>
-      </w:r>
-      <w:proofErr w:type="gramStart"/>
-      <w:r>
-        <w:t>get</w:t>
-      </w:r>
-      <w:proofErr w:type="gramEnd"/>
-      <w:r>
-        <w:t xml:space="preserve"> reflected in the actual UI.</w:t>
+        <w:t>let loginBtn = “Login”</w:t>
+      </w:r>
+    </w:p>
+    <w:p>
+      <w:r>
+        <w:t>&lt;button onClick={() =&gt; loginBtn=”Logout” console.log(loginBtn)}&gt;{loginBtn}&lt;/button&gt;</w:t>
+      </w:r>
+    </w:p>
+    <w:p>
+      <w:r>
+        <w:t>Now when coding this you will see that loginBtn is actually changing to Logout in the console but in the UI which we are trying to show it won’t update or won’t get reflected by this change. So for it to reflect in the UI we need to use a state variable instead.</w:t>
+      </w:r>
+    </w:p>
+    <w:p>
+      <w:r>
+        <w:t>const [loginBtn, setLoginBtn] = useState(“Login”);</w:t>
+      </w:r>
+    </w:p>
+    <w:p>
+      <w:r>
+        <w:t>&lt;button onClick={() =&gt; setLoginBtn((btn) =&gt; btn === “Login” ? “Logout” : “Login”)}&gt;{loginBtn}&lt;/button&gt;</w:t>
+      </w:r>
+    </w:p>
+    <w:p>
+      <w:r>
+        <w:t>Now this code above will get reflected in the actual UI.</w:t>
       </w:r>
     </w:p>
     <w:p>
       <w:r>
         <w:lastRenderedPageBreak/>
-        <w:t xml:space="preserve">Sometimes when we update something using state variable in </w:t>
-      </w:r>
-      <w:proofErr w:type="gramStart"/>
-      <w:r>
-        <w:t>react</w:t>
-      </w:r>
-      <w:proofErr w:type="gramEnd"/>
-      <w:r>
-        <w:t xml:space="preserve"> we will see in the developer’s console only that element being getting updated and not the whole component itself, but that is not true. If you do a console.log(“Some message”) in the component itself and try to see you will see that the console.log statement gets printed twice. First for the initial render and then 2</w:t>
+        <w:t>Sometimes when we update something using state variable in react we will see in the developer’s console only that element being getting updated and not the whole component itself, but that is not true. If you do a console.log(“Some message”) in the component itself and try to see you will see that the console.log statement gets printed twice. First for the initial render and then 2</w:t>
       </w:r>
       <w:r>
         <w:rPr>
@@ -296,23 +99,7 @@
         <w:t>nd</w:t>
       </w:r>
       <w:r>
-        <w:t xml:space="preserve"> for the updated render. Only then </w:t>
-      </w:r>
-      <w:proofErr w:type="gramStart"/>
-      <w:r>
-        <w:t>you will</w:t>
-      </w:r>
-      <w:proofErr w:type="gramEnd"/>
-      <w:r>
-        <w:t xml:space="preserve"> be able to notice that it </w:t>
-      </w:r>
-      <w:proofErr w:type="gramStart"/>
-      <w:r>
-        <w:t>actually re</w:t>
-      </w:r>
-      <w:proofErr w:type="gramEnd"/>
-      <w:r>
-        <w:t xml:space="preserve"> renders the whole component and not just that element.</w:t>
+        <w:t xml:space="preserve"> for the updated render. Only then you will be able to notice that it actually re renders the whole component and not just that element.</w:t>
       </w:r>
     </w:p>
     <w:p/>
@@ -406,15 +193,7 @@
         </w:numPr>
       </w:pPr>
       <w:r>
-        <w:t xml:space="preserve">Scalability: Each </w:t>
-      </w:r>
-      <w:proofErr w:type="gramStart"/>
-      <w:r>
-        <w:t>services</w:t>
-      </w:r>
-      <w:proofErr w:type="gramEnd"/>
-      <w:r>
-        <w:t xml:space="preserve"> can be scaled independently, ensuring efficient resource usage.</w:t>
+        <w:t>Scalability: Each services can be scaled independently, ensuring efficient resource usage.</w:t>
       </w:r>
     </w:p>
     <w:p>
@@ -426,17 +205,7 @@
         </w:numPr>
       </w:pPr>
       <w:r>
-        <w:t xml:space="preserve">Separation of Concerns: Since each task is </w:t>
-      </w:r>
-      <w:proofErr w:type="spellStart"/>
-      <w:proofErr w:type="gramStart"/>
-      <w:r>
-        <w:t>it’s</w:t>
-      </w:r>
-      <w:proofErr w:type="spellEnd"/>
-      <w:proofErr w:type="gramEnd"/>
-      <w:r>
-        <w:t xml:space="preserve"> own independent project, the architecture stays organized and manageable.</w:t>
+        <w:t>Separation of Concerns: Since each task is it’s own independent project, the architecture stays organized and manageable.</w:t>
       </w:r>
     </w:p>
     <w:p>
@@ -584,293 +353,232 @@
         </w:numPr>
       </w:pPr>
       <w:r>
-        <w:t xml:space="preserve">Some disadvantages of monolithic architecture </w:t>
-      </w:r>
-      <w:proofErr w:type="gramStart"/>
-      <w:r>
-        <w:t>includes</w:t>
-      </w:r>
-      <w:proofErr w:type="gramEnd"/>
-      <w:r>
-        <w:t>:</w:t>
-      </w:r>
-    </w:p>
-    <w:p>
-      <w:pPr>
-        <w:pStyle w:val="ListParagraph"/>
-        <w:numPr>
-          <w:ilvl w:val="2"/>
-          <w:numId w:val="1"/>
-        </w:numPr>
-      </w:pPr>
-      <w:r>
-        <w:t xml:space="preserve">Slow speed of development: The simplest disadvantage relates to CI/CD pipeline. If the monolith contains a lot of </w:t>
-      </w:r>
-      <w:proofErr w:type="gramStart"/>
-      <w:r>
-        <w:t>services</w:t>
-      </w:r>
-      <w:proofErr w:type="gramEnd"/>
+        <w:t>Some disadvantages of monolithic architecture includes:</w:t>
+      </w:r>
+    </w:p>
+    <w:p>
+      <w:pPr>
+        <w:pStyle w:val="ListParagraph"/>
+        <w:numPr>
+          <w:ilvl w:val="2"/>
+          <w:numId w:val="1"/>
+        </w:numPr>
+      </w:pPr>
+      <w:r>
+        <w:t xml:space="preserve">Slow speed of development: The simplest disadvantage relates to CI/CD pipeline. If the monolith contains a lot of services </w:t>
+      </w:r>
+      <w:r>
+        <w:t xml:space="preserve">then each service is covered with tests that are executed for each pull request. </w:t>
+      </w:r>
+    </w:p>
+    <w:p>
+      <w:pPr>
+        <w:pStyle w:val="ListParagraph"/>
+        <w:numPr>
+          <w:ilvl w:val="2"/>
+          <w:numId w:val="1"/>
+        </w:numPr>
+      </w:pPr>
+      <w:r>
+        <w:t>High Code coupling</w:t>
+      </w:r>
+    </w:p>
+    <w:p>
+      <w:pPr>
+        <w:pStyle w:val="ListParagraph"/>
+        <w:numPr>
+          <w:ilvl w:val="2"/>
+          <w:numId w:val="1"/>
+        </w:numPr>
+      </w:pPr>
+      <w:r>
+        <w:t>Code ownership cannot be used</w:t>
+      </w:r>
+    </w:p>
+    <w:p>
+      <w:pPr>
+        <w:pStyle w:val="ListParagraph"/>
+        <w:numPr>
+          <w:ilvl w:val="2"/>
+          <w:numId w:val="1"/>
+        </w:numPr>
+      </w:pPr>
+      <w:r>
+        <w:t>Testing becomes harder</w:t>
+      </w:r>
+    </w:p>
+    <w:p>
+      <w:pPr>
+        <w:pStyle w:val="ListParagraph"/>
+        <w:numPr>
+          <w:ilvl w:val="2"/>
+          <w:numId w:val="1"/>
+        </w:numPr>
+      </w:pPr>
+      <w:r>
+        <w:t>Performance issues</w:t>
+      </w:r>
+    </w:p>
+    <w:p>
+      <w:pPr>
+        <w:pStyle w:val="ListParagraph"/>
+        <w:numPr>
+          <w:ilvl w:val="2"/>
+          <w:numId w:val="1"/>
+        </w:numPr>
+      </w:pPr>
+      <w:r>
+        <w:t>The cost of infrastructure</w:t>
+      </w:r>
+    </w:p>
+    <w:p>
+      <w:pPr>
+        <w:pStyle w:val="ListParagraph"/>
+        <w:numPr>
+          <w:ilvl w:val="0"/>
+          <w:numId w:val="1"/>
+        </w:numPr>
+      </w:pPr>
+      <w:r>
+        <w:t>What is the difference between Monolith and Microservice?</w:t>
+      </w:r>
+    </w:p>
+    <w:p>
+      <w:pPr>
+        <w:pStyle w:val="ListParagraph"/>
+        <w:numPr>
+          <w:ilvl w:val="1"/>
+          <w:numId w:val="1"/>
+        </w:numPr>
+      </w:pPr>
+      <w:r>
+        <w:t>Monolith Architecture</w:t>
+      </w:r>
+    </w:p>
+    <w:p>
+      <w:pPr>
+        <w:pStyle w:val="ListParagraph"/>
+        <w:numPr>
+          <w:ilvl w:val="2"/>
+          <w:numId w:val="1"/>
+        </w:numPr>
+      </w:pPr>
+      <w:r>
+        <w:t>All features are built and run together in one big application</w:t>
+      </w:r>
+    </w:p>
+    <w:p>
+      <w:pPr>
+        <w:pStyle w:val="ListParagraph"/>
+        <w:numPr>
+          <w:ilvl w:val="2"/>
+          <w:numId w:val="1"/>
+        </w:numPr>
+      </w:pPr>
+      <w:r>
+        <w:t>One codebase, one deployment</w:t>
+      </w:r>
+    </w:p>
+    <w:p>
+      <w:pPr>
+        <w:pStyle w:val="ListParagraph"/>
+        <w:numPr>
+          <w:ilvl w:val="2"/>
+          <w:numId w:val="1"/>
+        </w:numPr>
+      </w:pPr>
+      <w:r>
+        <w:t>Easy to start, but hard to scale and manage as it grows.</w:t>
+      </w:r>
+    </w:p>
+    <w:p>
+      <w:pPr>
+        <w:pStyle w:val="ListParagraph"/>
+        <w:numPr>
+          <w:ilvl w:val="1"/>
+          <w:numId w:val="1"/>
+        </w:numPr>
+      </w:pPr>
+      <w:r>
+        <w:t>Microservice Architecture:</w:t>
+      </w:r>
+    </w:p>
+    <w:p>
+      <w:pPr>
+        <w:pStyle w:val="ListParagraph"/>
+        <w:numPr>
+          <w:ilvl w:val="2"/>
+          <w:numId w:val="1"/>
+        </w:numPr>
+      </w:pPr>
+      <w:r>
+        <w:t>The app is split into small, independent services (like login, billing, orders).</w:t>
+      </w:r>
+    </w:p>
+    <w:p>
+      <w:pPr>
+        <w:pStyle w:val="ListParagraph"/>
+        <w:numPr>
+          <w:ilvl w:val="2"/>
+          <w:numId w:val="1"/>
+        </w:numPr>
+      </w:pPr>
+      <w:r>
+        <w:t>Each service has its own codebase, can be deployed separately, and scaled on its own.</w:t>
+      </w:r>
+    </w:p>
+    <w:p>
+      <w:pPr>
+        <w:pStyle w:val="ListParagraph"/>
+        <w:numPr>
+          <w:ilvl w:val="2"/>
+          <w:numId w:val="1"/>
+        </w:numPr>
+      </w:pPr>
+      <w:r>
+        <w:t>More flexible, but harder to set up and maintain.</w:t>
+      </w:r>
+    </w:p>
+    <w:p>
+      <w:pPr>
+        <w:pStyle w:val="ListParagraph"/>
+        <w:numPr>
+          <w:ilvl w:val="0"/>
+          <w:numId w:val="1"/>
+        </w:numPr>
+      </w:pPr>
+      <w:r>
+        <w:t>Why do we need a useEffect Hook?</w:t>
+      </w:r>
+    </w:p>
+    <w:p>
+      <w:pPr>
+        <w:pStyle w:val="ListParagraph"/>
+        <w:numPr>
+          <w:ilvl w:val="1"/>
+          <w:numId w:val="1"/>
+        </w:numPr>
+      </w:pPr>
+      <w:r>
+        <w:t>The useEffect hook is needed because React components are mainly about showing the UI (like buttons or text on the screen), but sometimes you need to do extra tasks that aren’t directly about the UI, like fetching data, setting timers, or updating the page title. These tasks often need to happen at specific moments, like when the component first shows up or when data changes. Without useEffect, there’s no built-in way in React to handle these tasks properly or at the right time.</w:t>
+      </w:r>
       <w:r>
         <w:t xml:space="preserve"> </w:t>
       </w:r>
       <w:r>
-        <w:t xml:space="preserve">then each service is covered with tests that are executed for each pull request. </w:t>
-      </w:r>
-    </w:p>
-    <w:p>
-      <w:pPr>
-        <w:pStyle w:val="ListParagraph"/>
-        <w:numPr>
-          <w:ilvl w:val="2"/>
-          <w:numId w:val="1"/>
-        </w:numPr>
-      </w:pPr>
-      <w:r>
-        <w:t>High Code coupling</w:t>
-      </w:r>
-    </w:p>
-    <w:p>
-      <w:pPr>
-        <w:pStyle w:val="ListParagraph"/>
-        <w:numPr>
-          <w:ilvl w:val="2"/>
-          <w:numId w:val="1"/>
-        </w:numPr>
-      </w:pPr>
-      <w:r>
-        <w:t>Code ownership cannot be used</w:t>
-      </w:r>
-    </w:p>
-    <w:p>
-      <w:pPr>
-        <w:pStyle w:val="ListParagraph"/>
-        <w:numPr>
-          <w:ilvl w:val="2"/>
-          <w:numId w:val="1"/>
-        </w:numPr>
-      </w:pPr>
-      <w:r>
-        <w:t>Testing becomes harder</w:t>
-      </w:r>
-    </w:p>
-    <w:p>
-      <w:pPr>
-        <w:pStyle w:val="ListParagraph"/>
-        <w:numPr>
-          <w:ilvl w:val="2"/>
-          <w:numId w:val="1"/>
-        </w:numPr>
-      </w:pPr>
-      <w:r>
-        <w:t>Performance issues</w:t>
-      </w:r>
-    </w:p>
-    <w:p>
-      <w:pPr>
-        <w:pStyle w:val="ListParagraph"/>
-        <w:numPr>
-          <w:ilvl w:val="2"/>
-          <w:numId w:val="1"/>
-        </w:numPr>
-      </w:pPr>
-      <w:r>
-        <w:t>The cost of infrastructure</w:t>
-      </w:r>
-    </w:p>
-    <w:p>
-      <w:pPr>
-        <w:pStyle w:val="ListParagraph"/>
-        <w:numPr>
-          <w:ilvl w:val="0"/>
-          <w:numId w:val="1"/>
-        </w:numPr>
-      </w:pPr>
-      <w:r>
-        <w:t>What is the difference between Monolith and Microservice?</w:t>
-      </w:r>
-    </w:p>
-    <w:p>
-      <w:pPr>
-        <w:pStyle w:val="ListParagraph"/>
-        <w:numPr>
-          <w:ilvl w:val="1"/>
-          <w:numId w:val="1"/>
-        </w:numPr>
-      </w:pPr>
-      <w:r>
-        <w:t>Monolith Architecture</w:t>
-      </w:r>
-    </w:p>
-    <w:p>
-      <w:pPr>
-        <w:pStyle w:val="ListParagraph"/>
-        <w:numPr>
-          <w:ilvl w:val="2"/>
-          <w:numId w:val="1"/>
-        </w:numPr>
-      </w:pPr>
-      <w:r>
-        <w:t>All features are built and run together in one big application</w:t>
-      </w:r>
-    </w:p>
-    <w:p>
-      <w:pPr>
-        <w:pStyle w:val="ListParagraph"/>
-        <w:numPr>
-          <w:ilvl w:val="2"/>
-          <w:numId w:val="1"/>
-        </w:numPr>
-      </w:pPr>
-      <w:r>
-        <w:t>One codebase, one deployment</w:t>
-      </w:r>
-    </w:p>
-    <w:p>
-      <w:pPr>
-        <w:pStyle w:val="ListParagraph"/>
-        <w:numPr>
-          <w:ilvl w:val="2"/>
-          <w:numId w:val="1"/>
-        </w:numPr>
-      </w:pPr>
-      <w:r>
-        <w:t>Easy to start, but hard to scale and manage as it grows.</w:t>
-      </w:r>
-    </w:p>
-    <w:p>
-      <w:pPr>
-        <w:pStyle w:val="ListParagraph"/>
-        <w:numPr>
-          <w:ilvl w:val="1"/>
-          <w:numId w:val="1"/>
-        </w:numPr>
-      </w:pPr>
-      <w:r>
-        <w:t>Microservice Architecture:</w:t>
-      </w:r>
-    </w:p>
-    <w:p>
-      <w:pPr>
-        <w:pStyle w:val="ListParagraph"/>
-        <w:numPr>
-          <w:ilvl w:val="2"/>
-          <w:numId w:val="1"/>
-        </w:numPr>
-      </w:pPr>
-      <w:r>
-        <w:t>The app is split into small, independent services (like login, billing, orders).</w:t>
-      </w:r>
-    </w:p>
-    <w:p>
-      <w:pPr>
-        <w:pStyle w:val="ListParagraph"/>
-        <w:numPr>
-          <w:ilvl w:val="2"/>
-          <w:numId w:val="1"/>
-        </w:numPr>
-      </w:pPr>
-      <w:r>
-        <w:t>Each service has its own codebase, can be deployed separately, and scaled on its own.</w:t>
-      </w:r>
-    </w:p>
-    <w:p>
-      <w:pPr>
-        <w:pStyle w:val="ListParagraph"/>
-        <w:numPr>
-          <w:ilvl w:val="2"/>
-          <w:numId w:val="1"/>
-        </w:numPr>
-      </w:pPr>
-      <w:r>
-        <w:t>More flexible, but harder to set up and maintain.</w:t>
-      </w:r>
-    </w:p>
-    <w:p>
-      <w:pPr>
-        <w:pStyle w:val="ListParagraph"/>
-        <w:numPr>
-          <w:ilvl w:val="0"/>
-          <w:numId w:val="1"/>
-        </w:numPr>
-      </w:pPr>
-      <w:r>
-        <w:t xml:space="preserve">Why do we need a </w:t>
-      </w:r>
-      <w:proofErr w:type="spellStart"/>
-      <w:r>
-        <w:t>useEffect</w:t>
-      </w:r>
-      <w:proofErr w:type="spellEnd"/>
-      <w:r>
-        <w:t xml:space="preserve"> Hook?</w:t>
-      </w:r>
-    </w:p>
-    <w:p>
-      <w:pPr>
-        <w:pStyle w:val="ListParagraph"/>
-        <w:numPr>
-          <w:ilvl w:val="1"/>
-          <w:numId w:val="1"/>
-        </w:numPr>
-      </w:pPr>
-      <w:r>
-        <w:t xml:space="preserve">The </w:t>
-      </w:r>
-      <w:proofErr w:type="spellStart"/>
-      <w:r>
-        <w:t>useEffect</w:t>
-      </w:r>
-      <w:proofErr w:type="spellEnd"/>
-      <w:r>
-        <w:t xml:space="preserve"> hook is needed because React components are mainly about showing the UI (like buttons or text on the screen), but sometimes you need to do extra tasks that aren’t directly about the UI, like fetching data, setting timers, or updating the page title. These tasks often need to happen at specific moments, like when the component first shows up or when data changes. Without </w:t>
-      </w:r>
-      <w:proofErr w:type="spellStart"/>
-      <w:r>
-        <w:t>useEffect</w:t>
-      </w:r>
-      <w:proofErr w:type="spellEnd"/>
-      <w:r>
-        <w:t>, there’s no built-in way in React to handle these tasks properly or at the right time.</w:t>
-      </w:r>
-      <w:r>
-        <w:t xml:space="preserve"> </w:t>
-      </w:r>
-      <w:proofErr w:type="spellStart"/>
-      <w:r>
-        <w:t>useEffect</w:t>
-      </w:r>
-      <w:proofErr w:type="spellEnd"/>
-      <w:r>
-        <w:t xml:space="preserve"> is a tool that lets us interact with the outside world but </w:t>
-      </w:r>
-      <w:proofErr w:type="gramStart"/>
-      <w:r>
-        <w:t>not</w:t>
-      </w:r>
-      <w:proofErr w:type="gramEnd"/>
-      <w:r>
-        <w:t xml:space="preserve"> affect the rendering or performance of the component that it’s in.</w:t>
-      </w:r>
-    </w:p>
-    <w:p>
-      <w:pPr>
-        <w:pStyle w:val="ListParagraph"/>
-        <w:numPr>
-          <w:ilvl w:val="1"/>
-          <w:numId w:val="1"/>
-        </w:numPr>
-      </w:pPr>
-      <w:r>
-        <w:t xml:space="preserve">The reason why </w:t>
-      </w:r>
-      <w:proofErr w:type="spellStart"/>
-      <w:r>
-        <w:t>useEffect</w:t>
-      </w:r>
-      <w:proofErr w:type="spellEnd"/>
-      <w:r>
-        <w:t xml:space="preserve"> is important:</w:t>
+        <w:t>useEffect is a tool that lets us interact with the outside world but not affect the rendering or performance of the component that it’s in.</w:t>
+      </w:r>
+    </w:p>
+    <w:p>
+      <w:pPr>
+        <w:pStyle w:val="ListParagraph"/>
+        <w:numPr>
+          <w:ilvl w:val="1"/>
+          <w:numId w:val="1"/>
+        </w:numPr>
+      </w:pPr>
+      <w:r>
+        <w:t>The reason why useEffect is important:</w:t>
       </w:r>
     </w:p>
     <w:p>
@@ -883,15 +591,7 @@
       </w:pPr>
       <w:r>
         <w:lastRenderedPageBreak/>
-        <w:t xml:space="preserve">It handles extra tasks: Some tasks, like fetching data from a server or starting a timer, don’t fit into the normal flow of showing the UI. </w:t>
-      </w:r>
-      <w:proofErr w:type="spellStart"/>
-      <w:r>
-        <w:t>useEffect</w:t>
-      </w:r>
-      <w:proofErr w:type="spellEnd"/>
-      <w:r>
-        <w:t xml:space="preserve"> helps these tasks to be executed after the component has been rendered on to the screen.</w:t>
+        <w:t>It handles extra tasks: Some tasks, like fetching data from a server or starting a timer, don’t fit into the normal flow of showing the UI. useEffect helps these tasks to be executed after the component has been rendered on to the screen.</w:t>
       </w:r>
     </w:p>
     <w:p>
@@ -906,15 +606,7 @@
         <w:t>Controls timing: React component re-render or render when state or props change</w:t>
       </w:r>
       <w:r>
-        <w:t xml:space="preserve">, but some tasks need to wait until after the screen updates. </w:t>
-      </w:r>
-      <w:proofErr w:type="spellStart"/>
-      <w:r>
-        <w:t>useEffect</w:t>
-      </w:r>
-      <w:proofErr w:type="spellEnd"/>
-      <w:r>
-        <w:t xml:space="preserve"> runs after the component is drawn, so </w:t>
+        <w:t xml:space="preserve">, but some tasks need to wait until after the screen updates. useEffect runs after the component is drawn, so </w:t>
       </w:r>
       <w:r>
         <w:t>it’s</w:t>
@@ -932,43 +624,19 @@
         </w:numPr>
       </w:pPr>
       <w:r>
-        <w:t xml:space="preserve">Cleans up Mess: Some tasks, like timers or subscriptions, keep running even if the component goes away (e.g. you navigate to another page). </w:t>
-      </w:r>
-      <w:proofErr w:type="spellStart"/>
-      <w:r>
-        <w:t>useEffect</w:t>
-      </w:r>
-      <w:proofErr w:type="spellEnd"/>
-      <w:r>
-        <w:t xml:space="preserve"> lets you “clean up” by stopping these tasks to avoid problems like memory leaks.</w:t>
-      </w:r>
-    </w:p>
-    <w:p>
-      <w:pPr>
-        <w:pStyle w:val="ListParagraph"/>
-        <w:numPr>
-          <w:ilvl w:val="2"/>
-          <w:numId w:val="1"/>
-        </w:numPr>
-      </w:pPr>
-      <w:r>
-        <w:t xml:space="preserve">Keeps Code Organized: Without </w:t>
-      </w:r>
-      <w:proofErr w:type="spellStart"/>
-      <w:r>
-        <w:t>useEffect</w:t>
-      </w:r>
-      <w:proofErr w:type="spellEnd"/>
-      <w:r>
-        <w:t xml:space="preserve">, we would mix up UI with other tasks like data fetching making the code messy. </w:t>
-      </w:r>
-      <w:proofErr w:type="spellStart"/>
-      <w:r>
-        <w:t>useEffect</w:t>
-      </w:r>
-      <w:proofErr w:type="spellEnd"/>
-      <w:r>
-        <w:t xml:space="preserve"> keeps tasks separate and clear.</w:t>
+        <w:t>Cleans up Mess: Some tasks, like timers or subscriptions, keep running even if the component goes away (e.g. you navigate to another page). useEffect lets you “clean up” by stopping these tasks to avoid problems like memory leaks.</w:t>
+      </w:r>
+    </w:p>
+    <w:p>
+      <w:pPr>
+        <w:pStyle w:val="ListParagraph"/>
+        <w:numPr>
+          <w:ilvl w:val="2"/>
+          <w:numId w:val="1"/>
+        </w:numPr>
+      </w:pPr>
+      <w:r>
+        <w:t>Keeps Code Organized: Without useEffect, we would mix up UI with other tasks like data fetching making the code messy. useEffect keeps tasks separate and clear.</w:t>
       </w:r>
     </w:p>
     <w:p>
@@ -992,51 +660,20 @@
         </w:numPr>
       </w:pPr>
       <w:r>
-        <w:t>Import {</w:t>
-      </w:r>
-      <w:proofErr w:type="spellStart"/>
-      <w:r>
-        <w:t>useEffect</w:t>
-      </w:r>
-      <w:proofErr w:type="spellEnd"/>
-      <w:r>
-        <w:t xml:space="preserve">, </w:t>
-      </w:r>
-      <w:proofErr w:type="spellStart"/>
-      <w:r>
-        <w:t>useState</w:t>
-      </w:r>
-      <w:proofErr w:type="spellEnd"/>
-      <w:r>
-        <w:t>} from ‘react</w:t>
-      </w:r>
-      <w:proofErr w:type="gramStart"/>
-      <w:r>
-        <w:t>’;</w:t>
-      </w:r>
-      <w:proofErr w:type="gramEnd"/>
-    </w:p>
-    <w:p>
-      <w:pPr>
-        <w:pStyle w:val="ListParagraph"/>
-        <w:numPr>
-          <w:ilvl w:val="2"/>
-          <w:numId w:val="1"/>
-        </w:numPr>
-      </w:pPr>
-      <w:r>
-        <w:t xml:space="preserve">Function </w:t>
-      </w:r>
-      <w:proofErr w:type="spellStart"/>
-      <w:r>
-        <w:t>UserProfile</w:t>
-      </w:r>
-      <w:proofErr w:type="spellEnd"/>
-      <w:proofErr w:type="gramStart"/>
-      <w:r>
-        <w:t>(){</w:t>
-      </w:r>
-      <w:proofErr w:type="gramEnd"/>
+        <w:t>Import {useEffect, useState} from ‘react’;</w:t>
+      </w:r>
+    </w:p>
+    <w:p>
+      <w:pPr>
+        <w:pStyle w:val="ListParagraph"/>
+        <w:numPr>
+          <w:ilvl w:val="2"/>
+          <w:numId w:val="1"/>
+        </w:numPr>
+      </w:pPr>
+      <w:r>
+        <w:t>Function UserProfile(){</w:t>
+      </w:r>
     </w:p>
     <w:p>
       <w:pPr>
@@ -1047,29 +684,8 @@
         </w:numPr>
       </w:pPr>
       <w:r>
-        <w:t xml:space="preserve">const [user, </w:t>
-      </w:r>
-      <w:proofErr w:type="spellStart"/>
-      <w:r>
-        <w:t>setUser</w:t>
-      </w:r>
-      <w:proofErr w:type="spellEnd"/>
-      <w:r>
-        <w:t xml:space="preserve">] = </w:t>
-      </w:r>
-      <w:proofErr w:type="spellStart"/>
-      <w:r>
-        <w:t>useState</w:t>
-      </w:r>
-      <w:proofErr w:type="spellEnd"/>
-      <w:r>
-        <w:t>(null</w:t>
-      </w:r>
-      <w:proofErr w:type="gramStart"/>
-      <w:r>
-        <w:t>);</w:t>
-      </w:r>
-      <w:proofErr w:type="gramEnd"/>
+        <w:t>const [user, setUser] = useState(null);</w:t>
+      </w:r>
     </w:p>
     <w:p>
       <w:pPr>
@@ -1079,13 +695,8 @@
           <w:numId w:val="1"/>
         </w:numPr>
       </w:pPr>
-      <w:proofErr w:type="spellStart"/>
-      <w:r>
-        <w:t>useEffect</w:t>
-      </w:r>
-      <w:proofErr w:type="spellEnd"/>
-      <w:r>
-        <w:t>(() =&gt; {</w:t>
+      <w:r>
+        <w:t>useEffect(() =&gt; {</w:t>
       </w:r>
     </w:p>
     <w:p>
@@ -1120,15 +731,7 @@
         </w:numPr>
       </w:pPr>
       <w:r>
-        <w:t xml:space="preserve">.then(response =&gt; </w:t>
-      </w:r>
-      <w:proofErr w:type="spellStart"/>
-      <w:r>
-        <w:t>response.json</w:t>
-      </w:r>
-      <w:proofErr w:type="spellEnd"/>
-      <w:r>
-        <w:t>())</w:t>
+        <w:t>.then(response =&gt; response.json())</w:t>
       </w:r>
     </w:p>
     <w:p>
@@ -1140,21 +743,8 @@
         </w:numPr>
       </w:pPr>
       <w:r>
-        <w:t xml:space="preserve">.then(data =&gt; </w:t>
-      </w:r>
-      <w:proofErr w:type="spellStart"/>
-      <w:r>
-        <w:t>setUser</w:t>
-      </w:r>
-      <w:proofErr w:type="spellEnd"/>
-      <w:r>
-        <w:t>(data)</w:t>
-      </w:r>
-      <w:proofErr w:type="gramStart"/>
-      <w:r>
-        <w:t>);</w:t>
-      </w:r>
-      <w:proofErr w:type="gramEnd"/>
+        <w:t>.then(data =&gt; setUser(data));</w:t>
+      </w:r>
     </w:p>
     <w:p>
       <w:pPr>
@@ -1177,13 +767,8 @@
         </w:numPr>
       </w:pPr>
       <w:r>
-        <w:t>console.log(“Cleanup: Stopping any ongoing fetch!”</w:t>
-      </w:r>
-      <w:proofErr w:type="gramStart"/>
-      <w:r>
-        <w:t>);</w:t>
-      </w:r>
-      <w:proofErr w:type="gramEnd"/>
+        <w:t>console.log(“Cleanup: Stopping any ongoing fetch!”);</w:t>
+      </w:r>
     </w:p>
     <w:p>
       <w:pPr>
@@ -1210,52 +795,31 @@
         <w:ind w:left="2520"/>
       </w:pPr>
       <w:r>
-        <w:t>Return &lt;div&gt;{user ? user.name : “Loading…”}&lt;/div</w:t>
-      </w:r>
-      <w:proofErr w:type="gramStart"/>
-      <w:r>
-        <w:t>&gt;;</w:t>
-      </w:r>
-      <w:proofErr w:type="gramEnd"/>
-    </w:p>
-    <w:p>
-      <w:pPr>
-        <w:pStyle w:val="ListParagraph"/>
-        <w:numPr>
-          <w:ilvl w:val="1"/>
-          <w:numId w:val="1"/>
-        </w:numPr>
-      </w:pPr>
-      <w:r>
-        <w:t xml:space="preserve">Why </w:t>
-      </w:r>
-      <w:proofErr w:type="spellStart"/>
-      <w:r>
-        <w:t>useEffect</w:t>
-      </w:r>
-      <w:proofErr w:type="spellEnd"/>
-      <w:r>
-        <w:t xml:space="preserve"> here?</w:t>
-      </w:r>
-    </w:p>
-    <w:p>
-      <w:pPr>
-        <w:pStyle w:val="ListParagraph"/>
-        <w:numPr>
-          <w:ilvl w:val="1"/>
-          <w:numId w:val="1"/>
-        </w:numPr>
-      </w:pPr>
-      <w:r>
-        <w:t xml:space="preserve">Fetching data: since we are getting data from the server it takes time. </w:t>
-      </w:r>
-      <w:proofErr w:type="spellStart"/>
-      <w:r>
-        <w:t>useEffect</w:t>
-      </w:r>
-      <w:proofErr w:type="spellEnd"/>
-      <w:r>
-        <w:t xml:space="preserve"> runs this after the component shows “Loading…” on the screen.</w:t>
+        <w:t>Return &lt;div&gt;{user ? user.name : “Loading…”}&lt;/div&gt;;</w:t>
+      </w:r>
+    </w:p>
+    <w:p>
+      <w:pPr>
+        <w:pStyle w:val="ListParagraph"/>
+        <w:numPr>
+          <w:ilvl w:val="1"/>
+          <w:numId w:val="1"/>
+        </w:numPr>
+      </w:pPr>
+      <w:r>
+        <w:t>Why useEffect here?</w:t>
+      </w:r>
+    </w:p>
+    <w:p>
+      <w:pPr>
+        <w:pStyle w:val="ListParagraph"/>
+        <w:numPr>
+          <w:ilvl w:val="1"/>
+          <w:numId w:val="1"/>
+        </w:numPr>
+      </w:pPr>
+      <w:r>
+        <w:t>Fetching data: since we are getting data from the server it takes time. useEffect runs this after the component shows “Loading…” on the screen.</w:t>
       </w:r>
     </w:p>
     <w:p>
@@ -1304,34 +868,565 @@
           <w:bCs/>
           <w:u w:val="single"/>
         </w:rPr>
-        <w:t xml:space="preserve">Why Not </w:t>
-      </w:r>
-      <w:proofErr w:type="gramStart"/>
-      <w:r>
-        <w:rPr>
-          <w:b/>
-          <w:bCs/>
-          <w:u w:val="single"/>
-        </w:rPr>
-        <w:t xml:space="preserve">Without </w:t>
-      </w:r>
-      <w:proofErr w:type="spellStart"/>
-      <w:r>
-        <w:rPr>
-          <w:b/>
-          <w:bCs/>
-          <w:u w:val="single"/>
-        </w:rPr>
-        <w:t>useEffect</w:t>
-      </w:r>
-      <w:proofErr w:type="spellEnd"/>
-      <w:proofErr w:type="gramEnd"/>
-      <w:r>
-        <w:rPr>
-          <w:b/>
-          <w:bCs/>
-          <w:u w:val="single"/>
-        </w:rPr>
+        <w:t>Why Not Without useEffect?</w:t>
+      </w:r>
+    </w:p>
+    <w:p>
+      <w:pPr>
+        <w:pStyle w:val="ListParagraph"/>
+        <w:numPr>
+          <w:ilvl w:val="1"/>
+          <w:numId w:val="1"/>
+        </w:numPr>
+        <w:rPr>
+          <w:b/>
+          <w:bCs/>
+          <w:u w:val="single"/>
+        </w:rPr>
+      </w:pPr>
+      <w:r>
+        <w:lastRenderedPageBreak/>
+        <w:t>If you put the fetch code directly in</w:t>
+      </w:r>
+      <w:r>
+        <w:t xml:space="preserve"> the</w:t>
+      </w:r>
+      <w:r>
+        <w:t xml:space="preserve"> component, it would run every time the component render, causing multiple unnecessary fetches or errors.</w:t>
+      </w:r>
+    </w:p>
+    <w:p>
+      <w:pPr>
+        <w:pStyle w:val="ListParagraph"/>
+        <w:numPr>
+          <w:ilvl w:val="1"/>
+          <w:numId w:val="1"/>
+        </w:numPr>
+        <w:rPr>
+          <w:b/>
+          <w:bCs/>
+          <w:u w:val="single"/>
+        </w:rPr>
+      </w:pPr>
+      <w:r>
+        <w:t>Without useEffect, you’d have no way to clean up tasks like timers or subscriptions, which could keep running and cause bugs.</w:t>
+      </w:r>
+    </w:p>
+    <w:p>
+      <w:pPr>
+        <w:pStyle w:val="ListParagraph"/>
+        <w:numPr>
+          <w:ilvl w:val="1"/>
+          <w:numId w:val="1"/>
+        </w:numPr>
+        <w:rPr>
+          <w:b/>
+          <w:bCs/>
+          <w:u w:val="single"/>
+        </w:rPr>
+      </w:pPr>
+      <w:r>
+        <w:t>useEffect ensures these tasks happen at the right time and only when needed, keeping the app smooth and bug-free.</w:t>
+      </w:r>
+    </w:p>
+    <w:p>
+      <w:pPr>
+        <w:pStyle w:val="ListParagraph"/>
+        <w:numPr>
+          <w:ilvl w:val="1"/>
+          <w:numId w:val="1"/>
+        </w:numPr>
+        <w:rPr>
+          <w:b/>
+          <w:bCs/>
+          <w:u w:val="single"/>
+        </w:rPr>
+      </w:pPr>
+      <w:r>
+        <w:rPr>
+          <w:b/>
+          <w:bCs/>
+          <w:u w:val="single"/>
+        </w:rPr>
+        <w:t>How Does useEffect Work?</w:t>
+      </w:r>
+    </w:p>
+    <w:p>
+      <w:pPr>
+        <w:pStyle w:val="ListParagraph"/>
+        <w:numPr>
+          <w:ilvl w:val="1"/>
+          <w:numId w:val="1"/>
+        </w:numPr>
+        <w:rPr>
+          <w:b/>
+          <w:bCs/>
+          <w:u w:val="single"/>
+        </w:rPr>
+      </w:pPr>
+      <w:r>
+        <w:t>It takes two parts:</w:t>
+      </w:r>
+    </w:p>
+    <w:p>
+      <w:pPr>
+        <w:pStyle w:val="ListParagraph"/>
+        <w:numPr>
+          <w:ilvl w:val="2"/>
+          <w:numId w:val="1"/>
+        </w:numPr>
+        <w:rPr>
+          <w:b/>
+          <w:bCs/>
+          <w:u w:val="single"/>
+        </w:rPr>
+      </w:pPr>
+      <w:r>
+        <w:t>A function: The task you want React to do, like fetching data or logging a message.</w:t>
+      </w:r>
+    </w:p>
+    <w:p>
+      <w:pPr>
+        <w:pStyle w:val="ListParagraph"/>
+        <w:numPr>
+          <w:ilvl w:val="2"/>
+          <w:numId w:val="1"/>
+        </w:numPr>
+        <w:rPr>
+          <w:b/>
+          <w:bCs/>
+          <w:u w:val="single"/>
+        </w:rPr>
+      </w:pPr>
+      <w:r>
+        <w:t>A Dependency list: A list that tells React when to run the task, like when certain values change.</w:t>
+      </w:r>
+    </w:p>
+    <w:p>
+      <w:pPr>
+        <w:pStyle w:val="ListParagraph"/>
+        <w:numPr>
+          <w:ilvl w:val="1"/>
+          <w:numId w:val="1"/>
+        </w:numPr>
+        <w:rPr>
+          <w:b/>
+          <w:bCs/>
+          <w:u w:val="single"/>
+        </w:rPr>
+      </w:pPr>
+      <w:r>
+        <w:t>After react draws the component on the screen (called “rendering”), it checks useEffect and runs the function if needed.</w:t>
+      </w:r>
+    </w:p>
+    <w:p>
+      <w:pPr>
+        <w:pStyle w:val="ListParagraph"/>
+        <w:numPr>
+          <w:ilvl w:val="1"/>
+          <w:numId w:val="1"/>
+        </w:numPr>
+        <w:rPr>
+          <w:b/>
+          <w:bCs/>
+          <w:u w:val="single"/>
+        </w:rPr>
+      </w:pPr>
+      <w:r>
+        <w:t xml:space="preserve">QUESTION: If useEffect with an empty dependency array ([]) runs only once after the component shows up, will it run every time I refresh the page? And if I have a state variable that changes on a button click, causing the component to re-render, will useEffect run on each re-render? </w:t>
+      </w:r>
+      <w:r>
+        <w:t>If so, what’s the point of the empty dependency array?</w:t>
+      </w:r>
+    </w:p>
+    <w:p>
+      <w:pPr>
+        <w:pStyle w:val="ListParagraph"/>
+        <w:numPr>
+          <w:ilvl w:val="1"/>
+          <w:numId w:val="1"/>
+        </w:numPr>
+        <w:rPr>
+          <w:b/>
+          <w:bCs/>
+          <w:u w:val="single"/>
+        </w:rPr>
+      </w:pPr>
+      <w:r>
+        <w:t>Answer:</w:t>
+      </w:r>
+    </w:p>
+    <w:p>
+      <w:pPr>
+        <w:pStyle w:val="ListParagraph"/>
+        <w:numPr>
+          <w:ilvl w:val="1"/>
+          <w:numId w:val="1"/>
+        </w:numPr>
+        <w:rPr>
+          <w:b/>
+          <w:bCs/>
+          <w:u w:val="single"/>
+        </w:rPr>
+      </w:pPr>
+      <w:r>
+        <w:rPr>
+          <w:b/>
+          <w:bCs/>
+          <w:u w:val="single"/>
+        </w:rPr>
+        <w:t>What Happens with an Empty Dependency Array ([])?</w:t>
+      </w:r>
+    </w:p>
+    <w:p>
+      <w:pPr>
+        <w:pStyle w:val="ListParagraph"/>
+        <w:numPr>
+          <w:ilvl w:val="2"/>
+          <w:numId w:val="1"/>
+        </w:numPr>
+        <w:rPr>
+          <w:b/>
+          <w:bCs/>
+          <w:u w:val="single"/>
+        </w:rPr>
+      </w:pPr>
+      <w:r>
+        <w:t>The empty dependency array means the useEffect will run only once after the component is first shown on the screen (this is called the initial render).</w:t>
+      </w:r>
+    </w:p>
+    <w:p>
+      <w:pPr>
+        <w:pStyle w:val="ListParagraph"/>
+        <w:numPr>
+          <w:ilvl w:val="2"/>
+          <w:numId w:val="1"/>
+        </w:numPr>
+        <w:rPr>
+          <w:b/>
+          <w:bCs/>
+          <w:u w:val="single"/>
+        </w:rPr>
+      </w:pPr>
+      <w:r>
+        <w:t>This is useful for tasks that we want only once, like fetching data when the component loads or setting up a one-time configuration (e.g. updating the page title).</w:t>
+      </w:r>
+    </w:p>
+    <w:p>
+      <w:pPr>
+        <w:pStyle w:val="ListParagraph"/>
+        <w:numPr>
+          <w:ilvl w:val="1"/>
+          <w:numId w:val="1"/>
+        </w:numPr>
+        <w:rPr>
+          <w:b/>
+          <w:bCs/>
+          <w:u w:val="single"/>
+        </w:rPr>
+      </w:pPr>
+      <w:r>
+        <w:rPr>
+          <w:b/>
+          <w:bCs/>
+          <w:u w:val="single"/>
+        </w:rPr>
+        <w:t>Does useEffect Run on Page Refresh?</w:t>
+      </w:r>
+    </w:p>
+    <w:p>
+      <w:pPr>
+        <w:pStyle w:val="ListParagraph"/>
+        <w:numPr>
+          <w:ilvl w:val="2"/>
+          <w:numId w:val="1"/>
+        </w:numPr>
+        <w:rPr>
+          <w:b/>
+          <w:bCs/>
+          <w:u w:val="single"/>
+        </w:rPr>
+      </w:pPr>
+      <w:r>
+        <w:t>Yes, if refreshed, the entire React app  reloads, and the component is treated as if it’s being added to the page for the first time.</w:t>
+      </w:r>
+    </w:p>
+    <w:p>
+      <w:pPr>
+        <w:pStyle w:val="ListParagraph"/>
+        <w:numPr>
+          <w:ilvl w:val="2"/>
+          <w:numId w:val="1"/>
+        </w:numPr>
+        <w:rPr>
+          <w:b/>
+          <w:bCs/>
+          <w:u w:val="single"/>
+        </w:rPr>
+      </w:pPr>
+      <w:r>
+        <w:t>A page refresh is like starting the app from scratch, so React rebuilds the component, and the useEffect runs as part of the initial render.</w:t>
+      </w:r>
+    </w:p>
+    <w:p>
+      <w:pPr>
+        <w:pStyle w:val="ListParagraph"/>
+        <w:numPr>
+          <w:ilvl w:val="1"/>
+          <w:numId w:val="1"/>
+        </w:numPr>
+        <w:rPr>
+          <w:b/>
+          <w:bCs/>
+          <w:u w:val="single"/>
+        </w:rPr>
+      </w:pPr>
+      <w:r>
+        <w:rPr>
+          <w:b/>
+          <w:bCs/>
+          <w:u w:val="single"/>
+        </w:rPr>
+        <w:t>What Happens When a State Variable Changes (e.g., on Button Click)?</w:t>
+      </w:r>
+    </w:p>
+    <w:p>
+      <w:pPr>
+        <w:pStyle w:val="ListParagraph"/>
+        <w:numPr>
+          <w:ilvl w:val="2"/>
+          <w:numId w:val="1"/>
+        </w:numPr>
+        <w:rPr>
+          <w:b/>
+          <w:bCs/>
+          <w:u w:val="single"/>
+        </w:rPr>
+      </w:pPr>
+      <w:r>
+        <w:t>When clicked a button that changes a state variable (e.g. increasing a counter), React re-renders the component to update the UI with the new state.</w:t>
+      </w:r>
+    </w:p>
+    <w:p>
+      <w:pPr>
+        <w:pStyle w:val="ListParagraph"/>
+        <w:numPr>
+          <w:ilvl w:val="2"/>
+          <w:numId w:val="1"/>
+        </w:numPr>
+        <w:rPr>
+          <w:b/>
+          <w:bCs/>
+          <w:u w:val="single"/>
+        </w:rPr>
+      </w:pPr>
+      <w:r>
+        <w:t xml:space="preserve">However, if the useEffect has an empty dependency array ([]), it does not run again during these re-renders. The empty array means React </w:t>
+      </w:r>
+      <w:r>
+        <w:lastRenderedPageBreak/>
+        <w:t>ignores all state changes and only runs the useEffect code when the component is first added to the screen.</w:t>
+      </w:r>
+    </w:p>
+    <w:p>
+      <w:pPr>
+        <w:pStyle w:val="ListParagraph"/>
+        <w:numPr>
+          <w:ilvl w:val="2"/>
+          <w:numId w:val="1"/>
+        </w:numPr>
+        <w:rPr>
+          <w:b/>
+          <w:bCs/>
+          <w:u w:val="single"/>
+        </w:rPr>
+      </w:pPr>
+      <w:r>
+        <w:t>This is different from a useEffect with a specific dependency (like [count] for example), which would run on every render or when the listed dependency changes.</w:t>
+      </w:r>
+    </w:p>
+    <w:p>
+      <w:pPr>
+        <w:pStyle w:val="ListParagraph"/>
+        <w:numPr>
+          <w:ilvl w:val="2"/>
+          <w:numId w:val="1"/>
+        </w:numPr>
+        <w:rPr>
+          <w:b/>
+          <w:bCs/>
+          <w:u w:val="single"/>
+        </w:rPr>
+      </w:pPr>
+      <w:r>
+        <w:t>If we don’t specify an empty array dependency then the useEffect would run after every render, which could cause problems like fetching data repeatedly or starting multiple timers, slowing down the app or creating bugs.</w:t>
+      </w:r>
+    </w:p>
+    <w:p>
+      <w:pPr>
+        <w:pStyle w:val="ListParagraph"/>
+        <w:numPr>
+          <w:ilvl w:val="0"/>
+          <w:numId w:val="1"/>
+        </w:numPr>
+        <w:rPr>
+          <w:b/>
+          <w:bCs/>
+          <w:u w:val="single"/>
+        </w:rPr>
+      </w:pPr>
+      <w:r>
+        <w:t>What is Optional Chaining?</w:t>
+      </w:r>
+    </w:p>
+    <w:p>
+      <w:pPr>
+        <w:pStyle w:val="ListParagraph"/>
+        <w:numPr>
+          <w:ilvl w:val="1"/>
+          <w:numId w:val="1"/>
+        </w:numPr>
+        <w:rPr>
+          <w:b/>
+          <w:bCs/>
+          <w:u w:val="single"/>
+        </w:rPr>
+      </w:pPr>
+      <w:r>
+        <w:t>The optional chaining (?.) operator accesses an object’s property or calls a function. If the object accessed or function called using this operator is undefined or null, the expression short circuits and evaluates to undefined instead of throwing an error.</w:t>
+      </w:r>
+    </w:p>
+    <w:p>
+      <w:pPr>
+        <w:pStyle w:val="ListParagraph"/>
+        <w:numPr>
+          <w:ilvl w:val="1"/>
+          <w:numId w:val="1"/>
+        </w:numPr>
+        <w:rPr>
+          <w:b/>
+          <w:bCs/>
+          <w:u w:val="single"/>
+        </w:rPr>
+      </w:pPr>
+      <w:r>
+        <w:t xml:space="preserve">Syntax: </w:t>
+      </w:r>
+    </w:p>
+    <w:p>
+      <w:pPr>
+        <w:pStyle w:val="ListParagraph"/>
+        <w:numPr>
+          <w:ilvl w:val="2"/>
+          <w:numId w:val="1"/>
+        </w:numPr>
+        <w:rPr>
+          <w:b/>
+          <w:bCs/>
+          <w:u w:val="single"/>
+        </w:rPr>
+      </w:pPr>
+      <w:r>
+        <w:t>obj.prop</w:t>
+      </w:r>
+    </w:p>
+    <w:p>
+      <w:pPr>
+        <w:pStyle w:val="ListParagraph"/>
+        <w:numPr>
+          <w:ilvl w:val="2"/>
+          <w:numId w:val="1"/>
+        </w:numPr>
+        <w:rPr>
+          <w:b/>
+          <w:bCs/>
+          <w:u w:val="single"/>
+        </w:rPr>
+      </w:pPr>
+      <w:r>
+        <w:t>obj?.[expr]</w:t>
+      </w:r>
+    </w:p>
+    <w:p>
+      <w:pPr>
+        <w:pStyle w:val="ListParagraph"/>
+        <w:numPr>
+          <w:ilvl w:val="2"/>
+          <w:numId w:val="1"/>
+        </w:numPr>
+        <w:rPr>
+          <w:b/>
+          <w:bCs/>
+          <w:u w:val="single"/>
+        </w:rPr>
+      </w:pPr>
+      <w:r>
+        <w:t>func?.(args)</w:t>
+      </w:r>
+    </w:p>
+    <w:p>
+      <w:pPr>
+        <w:pStyle w:val="ListParagraph"/>
+        <w:numPr>
+          <w:ilvl w:val="1"/>
+          <w:numId w:val="1"/>
+        </w:numPr>
+        <w:rPr>
+          <w:b/>
+          <w:bCs/>
+          <w:u w:val="single"/>
+        </w:rPr>
+      </w:pPr>
+      <w:r>
+        <w:t>The ?. operator is like the . chaining operator, except that instead of causing an error if a reference is nullish (null or undefined), the expression short-circuits with a return value of undefined. When used with function calls, it returns undefined if the given function does not exist.</w:t>
+      </w:r>
+    </w:p>
+    <w:p>
+      <w:pPr>
+        <w:pStyle w:val="ListParagraph"/>
+        <w:numPr>
+          <w:ilvl w:val="0"/>
+          <w:numId w:val="1"/>
+        </w:numPr>
+        <w:rPr>
+          <w:b/>
+          <w:bCs/>
+          <w:u w:val="single"/>
+        </w:rPr>
+      </w:pPr>
+      <w:r>
+        <w:t>What is Shimmer UI?</w:t>
+      </w:r>
+    </w:p>
+    <w:p>
+      <w:pPr>
+        <w:pStyle w:val="ListParagraph"/>
+        <w:numPr>
+          <w:ilvl w:val="1"/>
+          <w:numId w:val="1"/>
+        </w:numPr>
+        <w:rPr>
+          <w:b/>
+          <w:bCs/>
+          <w:u w:val="single"/>
+        </w:rPr>
+      </w:pPr>
+      <w:r>
+        <w:t>Shimmer UI is a fake interface shown to users while the real data is loading. It keeps the user experience smooth by displaying a temporary layout (like placeholders for images or text) until the actual content is ready.</w:t>
+      </w:r>
+    </w:p>
+    <w:p>
+      <w:pPr>
+        <w:pStyle w:val="ListParagraph"/>
+        <w:numPr>
+          <w:ilvl w:val="0"/>
+          <w:numId w:val="1"/>
+        </w:numPr>
+      </w:pPr>
+      <w:r>
+        <w:t>What is the difference between JS expression and JS statement</w:t>
+      </w:r>
+      <w:r>
         <w:t>?</w:t>
       </w:r>
     </w:p>
@@ -1342,729 +1437,6 @@
           <w:ilvl w:val="1"/>
           <w:numId w:val="1"/>
         </w:numPr>
-        <w:rPr>
-          <w:b/>
-          <w:bCs/>
-          <w:u w:val="single"/>
-        </w:rPr>
-      </w:pPr>
-      <w:r>
-        <w:lastRenderedPageBreak/>
-        <w:t>If you put the fetch code directly int eh component, it would run every time the component render, causing multiple unnecessary fetches or errors.</w:t>
-      </w:r>
-    </w:p>
-    <w:p>
-      <w:pPr>
-        <w:pStyle w:val="ListParagraph"/>
-        <w:numPr>
-          <w:ilvl w:val="1"/>
-          <w:numId w:val="1"/>
-        </w:numPr>
-        <w:rPr>
-          <w:b/>
-          <w:bCs/>
-          <w:u w:val="single"/>
-        </w:rPr>
-      </w:pPr>
-      <w:r>
-        <w:t xml:space="preserve">Without </w:t>
-      </w:r>
-      <w:proofErr w:type="spellStart"/>
-      <w:r>
-        <w:t>useEffect</w:t>
-      </w:r>
-      <w:proofErr w:type="spellEnd"/>
-      <w:r>
-        <w:t>, you’d have no way to clean up tasks like timers or subscriptions, which could keep running and cause bugs.</w:t>
-      </w:r>
-    </w:p>
-    <w:p>
-      <w:pPr>
-        <w:pStyle w:val="ListParagraph"/>
-        <w:numPr>
-          <w:ilvl w:val="1"/>
-          <w:numId w:val="1"/>
-        </w:numPr>
-        <w:rPr>
-          <w:b/>
-          <w:bCs/>
-          <w:u w:val="single"/>
-        </w:rPr>
-      </w:pPr>
-      <w:proofErr w:type="spellStart"/>
-      <w:r>
-        <w:t>useEffect</w:t>
-      </w:r>
-      <w:proofErr w:type="spellEnd"/>
-      <w:r>
-        <w:t xml:space="preserve"> ensures these tasks happen at the right time and only when needed, keeping the app smooth and bug-free.</w:t>
-      </w:r>
-    </w:p>
-    <w:p>
-      <w:pPr>
-        <w:pStyle w:val="ListParagraph"/>
-        <w:numPr>
-          <w:ilvl w:val="1"/>
-          <w:numId w:val="1"/>
-        </w:numPr>
-        <w:rPr>
-          <w:b/>
-          <w:bCs/>
-          <w:u w:val="single"/>
-        </w:rPr>
-      </w:pPr>
-      <w:r>
-        <w:rPr>
-          <w:b/>
-          <w:bCs/>
-          <w:u w:val="single"/>
-        </w:rPr>
-        <w:t xml:space="preserve">How Does </w:t>
-      </w:r>
-      <w:proofErr w:type="spellStart"/>
-      <w:r>
-        <w:rPr>
-          <w:b/>
-          <w:bCs/>
-          <w:u w:val="single"/>
-        </w:rPr>
-        <w:t>useEffect</w:t>
-      </w:r>
-      <w:proofErr w:type="spellEnd"/>
-      <w:r>
-        <w:rPr>
-          <w:b/>
-          <w:bCs/>
-          <w:u w:val="single"/>
-        </w:rPr>
-        <w:t xml:space="preserve"> Work?</w:t>
-      </w:r>
-    </w:p>
-    <w:p>
-      <w:pPr>
-        <w:pStyle w:val="ListParagraph"/>
-        <w:numPr>
-          <w:ilvl w:val="1"/>
-          <w:numId w:val="1"/>
-        </w:numPr>
-        <w:rPr>
-          <w:b/>
-          <w:bCs/>
-          <w:u w:val="single"/>
-        </w:rPr>
-      </w:pPr>
-      <w:r>
-        <w:t>It takes two parts:</w:t>
-      </w:r>
-    </w:p>
-    <w:p>
-      <w:pPr>
-        <w:pStyle w:val="ListParagraph"/>
-        <w:numPr>
-          <w:ilvl w:val="2"/>
-          <w:numId w:val="1"/>
-        </w:numPr>
-        <w:rPr>
-          <w:b/>
-          <w:bCs/>
-          <w:u w:val="single"/>
-        </w:rPr>
-      </w:pPr>
-      <w:r>
-        <w:t>A function: The task you want React to do, like fetching data or logging a message.</w:t>
-      </w:r>
-    </w:p>
-    <w:p>
-      <w:pPr>
-        <w:pStyle w:val="ListParagraph"/>
-        <w:numPr>
-          <w:ilvl w:val="2"/>
-          <w:numId w:val="1"/>
-        </w:numPr>
-        <w:rPr>
-          <w:b/>
-          <w:bCs/>
-          <w:u w:val="single"/>
-        </w:rPr>
-      </w:pPr>
-      <w:r>
-        <w:t>A Dependency list: A list that tells React when to run the task, like when certain values change.</w:t>
-      </w:r>
-    </w:p>
-    <w:p>
-      <w:pPr>
-        <w:pStyle w:val="ListParagraph"/>
-        <w:numPr>
-          <w:ilvl w:val="1"/>
-          <w:numId w:val="1"/>
-        </w:numPr>
-        <w:rPr>
-          <w:b/>
-          <w:bCs/>
-          <w:u w:val="single"/>
-        </w:rPr>
-      </w:pPr>
-      <w:r>
-        <w:t xml:space="preserve">After </w:t>
-      </w:r>
-      <w:proofErr w:type="gramStart"/>
-      <w:r>
-        <w:t>react</w:t>
-      </w:r>
-      <w:proofErr w:type="gramEnd"/>
-      <w:r>
-        <w:t xml:space="preserve"> draws the component on the screen (called “rendering”), it checks </w:t>
-      </w:r>
-      <w:proofErr w:type="spellStart"/>
-      <w:r>
-        <w:t>useEffect</w:t>
-      </w:r>
-      <w:proofErr w:type="spellEnd"/>
-      <w:r>
-        <w:t xml:space="preserve"> and runs the function if needed.</w:t>
-      </w:r>
-    </w:p>
-    <w:p>
-      <w:pPr>
-        <w:pStyle w:val="ListParagraph"/>
-        <w:numPr>
-          <w:ilvl w:val="1"/>
-          <w:numId w:val="1"/>
-        </w:numPr>
-        <w:rPr>
-          <w:b/>
-          <w:bCs/>
-          <w:u w:val="single"/>
-        </w:rPr>
-      </w:pPr>
-      <w:r>
-        <w:t xml:space="preserve">QUESTION: If </w:t>
-      </w:r>
-      <w:proofErr w:type="spellStart"/>
-      <w:r>
-        <w:t>useEffect</w:t>
-      </w:r>
-      <w:proofErr w:type="spellEnd"/>
-      <w:r>
-        <w:t xml:space="preserve"> with an empty dependency array ([]) runs only once after the component shows up, will it run every time I refresh the page? And if I have a state variable that changes on a button click, causing the component to re-render, will </w:t>
-      </w:r>
-      <w:proofErr w:type="spellStart"/>
-      <w:r>
-        <w:t>useEffect</w:t>
-      </w:r>
-      <w:proofErr w:type="spellEnd"/>
-      <w:r>
-        <w:t xml:space="preserve"> run on each re-render? </w:t>
-      </w:r>
-      <w:r>
-        <w:t>If so, what’s the point of the empty dependency array?</w:t>
-      </w:r>
-    </w:p>
-    <w:p>
-      <w:pPr>
-        <w:pStyle w:val="ListParagraph"/>
-        <w:numPr>
-          <w:ilvl w:val="1"/>
-          <w:numId w:val="1"/>
-        </w:numPr>
-        <w:rPr>
-          <w:b/>
-          <w:bCs/>
-          <w:u w:val="single"/>
-        </w:rPr>
-      </w:pPr>
-      <w:r>
-        <w:t>Answer:</w:t>
-      </w:r>
-    </w:p>
-    <w:p>
-      <w:pPr>
-        <w:pStyle w:val="ListParagraph"/>
-        <w:numPr>
-          <w:ilvl w:val="1"/>
-          <w:numId w:val="1"/>
-        </w:numPr>
-        <w:rPr>
-          <w:b/>
-          <w:bCs/>
-          <w:u w:val="single"/>
-        </w:rPr>
-      </w:pPr>
-      <w:r>
-        <w:rPr>
-          <w:b/>
-          <w:bCs/>
-          <w:u w:val="single"/>
-        </w:rPr>
-        <w:t>What Happens with an Empty Dependency Array ([])?</w:t>
-      </w:r>
-    </w:p>
-    <w:p>
-      <w:pPr>
-        <w:pStyle w:val="ListParagraph"/>
-        <w:numPr>
-          <w:ilvl w:val="2"/>
-          <w:numId w:val="1"/>
-        </w:numPr>
-        <w:rPr>
-          <w:b/>
-          <w:bCs/>
-          <w:u w:val="single"/>
-        </w:rPr>
-      </w:pPr>
-      <w:r>
-        <w:t xml:space="preserve">The empty dependency array means the </w:t>
-      </w:r>
-      <w:proofErr w:type="spellStart"/>
-      <w:r>
-        <w:t>useEffect</w:t>
-      </w:r>
-      <w:proofErr w:type="spellEnd"/>
-      <w:r>
-        <w:t xml:space="preserve"> will run only once after the component is first shown on the screen (this is called the initial render).</w:t>
-      </w:r>
-    </w:p>
-    <w:p>
-      <w:pPr>
-        <w:pStyle w:val="ListParagraph"/>
-        <w:numPr>
-          <w:ilvl w:val="2"/>
-          <w:numId w:val="1"/>
-        </w:numPr>
-        <w:rPr>
-          <w:b/>
-          <w:bCs/>
-          <w:u w:val="single"/>
-        </w:rPr>
-      </w:pPr>
-      <w:r>
-        <w:t>This is useful for tasks that we want only once, like fetching data when the component loads or setting up a one-time configuration (e.g. updating the page title).</w:t>
-      </w:r>
-    </w:p>
-    <w:p>
-      <w:pPr>
-        <w:pStyle w:val="ListParagraph"/>
-        <w:numPr>
-          <w:ilvl w:val="1"/>
-          <w:numId w:val="1"/>
-        </w:numPr>
-        <w:rPr>
-          <w:b/>
-          <w:bCs/>
-          <w:u w:val="single"/>
-        </w:rPr>
-      </w:pPr>
-      <w:r>
-        <w:rPr>
-          <w:b/>
-          <w:bCs/>
-          <w:u w:val="single"/>
-        </w:rPr>
-        <w:t xml:space="preserve">Does </w:t>
-      </w:r>
-      <w:proofErr w:type="spellStart"/>
-      <w:r>
-        <w:rPr>
-          <w:b/>
-          <w:bCs/>
-          <w:u w:val="single"/>
-        </w:rPr>
-        <w:t>useEffect</w:t>
-      </w:r>
-      <w:proofErr w:type="spellEnd"/>
-      <w:r>
-        <w:rPr>
-          <w:b/>
-          <w:bCs/>
-          <w:u w:val="single"/>
-        </w:rPr>
-        <w:t xml:space="preserve"> Run on Page Refresh?</w:t>
-      </w:r>
-    </w:p>
-    <w:p>
-      <w:pPr>
-        <w:pStyle w:val="ListParagraph"/>
-        <w:numPr>
-          <w:ilvl w:val="2"/>
-          <w:numId w:val="1"/>
-        </w:numPr>
-        <w:rPr>
-          <w:b/>
-          <w:bCs/>
-          <w:u w:val="single"/>
-        </w:rPr>
-      </w:pPr>
-      <w:r>
-        <w:t>Yes, if refreshed, the entire React app  reloads, and the component is treated as if it’s being added to the page for the first time.</w:t>
-      </w:r>
-    </w:p>
-    <w:p>
-      <w:pPr>
-        <w:pStyle w:val="ListParagraph"/>
-        <w:numPr>
-          <w:ilvl w:val="2"/>
-          <w:numId w:val="1"/>
-        </w:numPr>
-        <w:rPr>
-          <w:b/>
-          <w:bCs/>
-          <w:u w:val="single"/>
-        </w:rPr>
-      </w:pPr>
-      <w:r>
-        <w:t xml:space="preserve">A page refresh is like starting the app from scratch, so React rebuilds the component, and the </w:t>
-      </w:r>
-      <w:proofErr w:type="spellStart"/>
-      <w:r>
-        <w:t>useEffect</w:t>
-      </w:r>
-      <w:proofErr w:type="spellEnd"/>
-      <w:r>
-        <w:t xml:space="preserve"> runs as part of the initial render.</w:t>
-      </w:r>
-    </w:p>
-    <w:p>
-      <w:pPr>
-        <w:pStyle w:val="ListParagraph"/>
-        <w:numPr>
-          <w:ilvl w:val="1"/>
-          <w:numId w:val="1"/>
-        </w:numPr>
-        <w:rPr>
-          <w:b/>
-          <w:bCs/>
-          <w:u w:val="single"/>
-        </w:rPr>
-      </w:pPr>
-      <w:r>
-        <w:rPr>
-          <w:b/>
-          <w:bCs/>
-          <w:u w:val="single"/>
-        </w:rPr>
-        <w:t>What Happens When a State Variable Changes (e.g., on Button Click)?</w:t>
-      </w:r>
-    </w:p>
-    <w:p>
-      <w:pPr>
-        <w:pStyle w:val="ListParagraph"/>
-        <w:numPr>
-          <w:ilvl w:val="2"/>
-          <w:numId w:val="1"/>
-        </w:numPr>
-        <w:rPr>
-          <w:b/>
-          <w:bCs/>
-          <w:u w:val="single"/>
-        </w:rPr>
-      </w:pPr>
-      <w:r>
-        <w:t xml:space="preserve">When </w:t>
-      </w:r>
-      <w:proofErr w:type="gramStart"/>
-      <w:r>
-        <w:t>clicked</w:t>
-      </w:r>
-      <w:proofErr w:type="gramEnd"/>
-      <w:r>
-        <w:t xml:space="preserve"> a button that changes a state variable (e.g. increasing a counter), React re-renders the component to update the UI with the new state.</w:t>
-      </w:r>
-    </w:p>
-    <w:p>
-      <w:pPr>
-        <w:pStyle w:val="ListParagraph"/>
-        <w:numPr>
-          <w:ilvl w:val="2"/>
-          <w:numId w:val="1"/>
-        </w:numPr>
-        <w:rPr>
-          <w:b/>
-          <w:bCs/>
-          <w:u w:val="single"/>
-        </w:rPr>
-      </w:pPr>
-      <w:r>
-        <w:t xml:space="preserve">However, if the </w:t>
-      </w:r>
-      <w:proofErr w:type="spellStart"/>
-      <w:r>
-        <w:t>useEffect</w:t>
-      </w:r>
-      <w:proofErr w:type="spellEnd"/>
-      <w:r>
-        <w:t xml:space="preserve"> has an empty dependency array ([]), it does not run again during these re-renders. The empty array means React </w:t>
-      </w:r>
-      <w:r>
-        <w:lastRenderedPageBreak/>
-        <w:t xml:space="preserve">ignores all state changes and only runs the </w:t>
-      </w:r>
-      <w:proofErr w:type="spellStart"/>
-      <w:r>
-        <w:t>useEffect</w:t>
-      </w:r>
-      <w:proofErr w:type="spellEnd"/>
-      <w:r>
-        <w:t xml:space="preserve"> code when the component is first added to the screen.</w:t>
-      </w:r>
-    </w:p>
-    <w:p>
-      <w:pPr>
-        <w:pStyle w:val="ListParagraph"/>
-        <w:numPr>
-          <w:ilvl w:val="2"/>
-          <w:numId w:val="1"/>
-        </w:numPr>
-        <w:rPr>
-          <w:b/>
-          <w:bCs/>
-          <w:u w:val="single"/>
-        </w:rPr>
-      </w:pPr>
-      <w:r>
-        <w:t xml:space="preserve">This is different from a </w:t>
-      </w:r>
-      <w:proofErr w:type="spellStart"/>
-      <w:r>
-        <w:t>useEffect</w:t>
-      </w:r>
-      <w:proofErr w:type="spellEnd"/>
-      <w:r>
-        <w:t xml:space="preserve"> with a specific dependency (like [count] for example), which would run on every render or when the listed dependency changes.</w:t>
-      </w:r>
-    </w:p>
-    <w:p>
-      <w:pPr>
-        <w:pStyle w:val="ListParagraph"/>
-        <w:numPr>
-          <w:ilvl w:val="2"/>
-          <w:numId w:val="1"/>
-        </w:numPr>
-        <w:rPr>
-          <w:b/>
-          <w:bCs/>
-          <w:u w:val="single"/>
-        </w:rPr>
-      </w:pPr>
-      <w:r>
-        <w:t xml:space="preserve">If we don’t specify an empty array dependency then the </w:t>
-      </w:r>
-      <w:proofErr w:type="spellStart"/>
-      <w:r>
-        <w:t>useEffect</w:t>
-      </w:r>
-      <w:proofErr w:type="spellEnd"/>
-      <w:r>
-        <w:t xml:space="preserve"> would run after every render, which could cause problems like fetching data repeatedly or starting multiple timers, slowing down the app or creating bugs.</w:t>
-      </w:r>
-    </w:p>
-    <w:p>
-      <w:pPr>
-        <w:pStyle w:val="ListParagraph"/>
-        <w:numPr>
-          <w:ilvl w:val="0"/>
-          <w:numId w:val="1"/>
-        </w:numPr>
-        <w:rPr>
-          <w:b/>
-          <w:bCs/>
-          <w:u w:val="single"/>
-        </w:rPr>
-      </w:pPr>
-      <w:r>
-        <w:t>What is Optional Chaining?</w:t>
-      </w:r>
-    </w:p>
-    <w:p>
-      <w:pPr>
-        <w:pStyle w:val="ListParagraph"/>
-        <w:numPr>
-          <w:ilvl w:val="1"/>
-          <w:numId w:val="1"/>
-        </w:numPr>
-        <w:rPr>
-          <w:b/>
-          <w:bCs/>
-          <w:u w:val="single"/>
-        </w:rPr>
-      </w:pPr>
-      <w:r>
-        <w:t>The optional chaining (?.) operator accesses an object’s property or calls a function. If the object accessed or function called using this operator is undefined or null, the expression short circuits and evaluates to undefined instead of throwing an error.</w:t>
-      </w:r>
-    </w:p>
-    <w:p>
-      <w:pPr>
-        <w:pStyle w:val="ListParagraph"/>
-        <w:numPr>
-          <w:ilvl w:val="1"/>
-          <w:numId w:val="1"/>
-        </w:numPr>
-        <w:rPr>
-          <w:b/>
-          <w:bCs/>
-          <w:u w:val="single"/>
-        </w:rPr>
-      </w:pPr>
-      <w:r>
-        <w:t xml:space="preserve">Syntax: </w:t>
-      </w:r>
-    </w:p>
-    <w:p>
-      <w:pPr>
-        <w:pStyle w:val="ListParagraph"/>
-        <w:numPr>
-          <w:ilvl w:val="2"/>
-          <w:numId w:val="1"/>
-        </w:numPr>
-        <w:rPr>
-          <w:b/>
-          <w:bCs/>
-          <w:u w:val="single"/>
-        </w:rPr>
-      </w:pPr>
-      <w:proofErr w:type="spellStart"/>
-      <w:r>
-        <w:t>obj.prop</w:t>
-      </w:r>
-      <w:proofErr w:type="spellEnd"/>
-    </w:p>
-    <w:p>
-      <w:pPr>
-        <w:pStyle w:val="ListParagraph"/>
-        <w:numPr>
-          <w:ilvl w:val="2"/>
-          <w:numId w:val="1"/>
-        </w:numPr>
-        <w:rPr>
-          <w:b/>
-          <w:bCs/>
-          <w:u w:val="single"/>
-        </w:rPr>
-      </w:pPr>
-      <w:proofErr w:type="gramStart"/>
-      <w:r>
-        <w:t>obj?.</w:t>
-      </w:r>
-      <w:proofErr w:type="gramEnd"/>
-      <w:r>
-        <w:t>[expr]</w:t>
-      </w:r>
-    </w:p>
-    <w:p>
-      <w:pPr>
-        <w:pStyle w:val="ListParagraph"/>
-        <w:numPr>
-          <w:ilvl w:val="2"/>
-          <w:numId w:val="1"/>
-        </w:numPr>
-        <w:rPr>
-          <w:b/>
-          <w:bCs/>
-          <w:u w:val="single"/>
-        </w:rPr>
-      </w:pPr>
-      <w:proofErr w:type="spellStart"/>
-      <w:proofErr w:type="gramStart"/>
-      <w:r>
-        <w:t>func</w:t>
-      </w:r>
-      <w:proofErr w:type="spellEnd"/>
-      <w:r>
-        <w:t>?.</w:t>
-      </w:r>
-      <w:proofErr w:type="gramEnd"/>
-      <w:r>
-        <w:t>(</w:t>
-      </w:r>
-      <w:proofErr w:type="spellStart"/>
-      <w:r>
-        <w:t>args</w:t>
-      </w:r>
-      <w:proofErr w:type="spellEnd"/>
-      <w:r>
-        <w:t>)</w:t>
-      </w:r>
-    </w:p>
-    <w:p>
-      <w:pPr>
-        <w:pStyle w:val="ListParagraph"/>
-        <w:numPr>
-          <w:ilvl w:val="1"/>
-          <w:numId w:val="1"/>
-        </w:numPr>
-        <w:rPr>
-          <w:b/>
-          <w:bCs/>
-          <w:u w:val="single"/>
-        </w:rPr>
-      </w:pPr>
-      <w:r>
-        <w:t xml:space="preserve">The ?. operator is like the . chaining operator, except that instead of causing an error if a reference is </w:t>
-      </w:r>
-      <w:proofErr w:type="spellStart"/>
-      <w:r>
-        <w:t>nullish</w:t>
-      </w:r>
-      <w:proofErr w:type="spellEnd"/>
-      <w:r>
-        <w:t xml:space="preserve"> (null or undefined), the expression short-circuits with a return value of undefined. When used with function calls, it returns undefined if the given function does not exist.</w:t>
-      </w:r>
-    </w:p>
-    <w:p>
-      <w:pPr>
-        <w:pStyle w:val="ListParagraph"/>
-        <w:numPr>
-          <w:ilvl w:val="0"/>
-          <w:numId w:val="1"/>
-        </w:numPr>
-        <w:rPr>
-          <w:b/>
-          <w:bCs/>
-          <w:u w:val="single"/>
-        </w:rPr>
-      </w:pPr>
-      <w:r>
-        <w:t>What is Shimmer UI?</w:t>
-      </w:r>
-    </w:p>
-    <w:p>
-      <w:pPr>
-        <w:pStyle w:val="ListParagraph"/>
-        <w:numPr>
-          <w:ilvl w:val="1"/>
-          <w:numId w:val="1"/>
-        </w:numPr>
-        <w:rPr>
-          <w:b/>
-          <w:bCs/>
-          <w:u w:val="single"/>
-        </w:rPr>
-      </w:pPr>
-      <w:r>
-        <w:t>Shimmer UI is a fake interface shown to users while the real data is loading. It keeps the user experience smooth by displaying a temporary layout (like placeholders for images or text) until the actual content is ready.</w:t>
-      </w:r>
-    </w:p>
-    <w:p>
-      <w:pPr>
-        <w:pStyle w:val="ListParagraph"/>
-        <w:numPr>
-          <w:ilvl w:val="0"/>
-          <w:numId w:val="1"/>
-        </w:numPr>
-      </w:pPr>
-      <w:r>
-        <w:t>What is the difference between JS expression and JS statement</w:t>
-      </w:r>
-      <w:r>
-        <w:t>?</w:t>
-      </w:r>
-    </w:p>
-    <w:p>
-      <w:pPr>
-        <w:pStyle w:val="ListParagraph"/>
-        <w:numPr>
-          <w:ilvl w:val="1"/>
-          <w:numId w:val="1"/>
-        </w:numPr>
       </w:pPr>
       <w:r>
         <w:t xml:space="preserve">A JavaScript expression produces a value, while a JavaScript statement performs an action. </w:t>
@@ -2103,15 +1475,7 @@
         </w:numPr>
       </w:pPr>
       <w:r>
-        <w:t xml:space="preserve">The main key difference: expressions give you </w:t>
-      </w:r>
-      <w:proofErr w:type="gramStart"/>
-      <w:r>
-        <w:t>a value</w:t>
-      </w:r>
-      <w:proofErr w:type="gramEnd"/>
-      <w:r>
-        <w:t xml:space="preserve"> (e.g. 5 + 3 = 8). Statements do actions (e.g. if or let). In JSX, curly braces {} hold expressions because they need values, not statements.</w:t>
+        <w:t>The main key difference: expressions give you a value (e.g. 5 + 3 = 8). Statements do actions (e.g. if or let). In JSX, curly braces {} hold expressions because they need values, not statements.</w:t>
       </w:r>
     </w:p>
     <w:p>
@@ -2264,43 +1628,19 @@
         </w:numPr>
       </w:pPr>
       <w:r>
-        <w:t xml:space="preserve">State: </w:t>
-      </w:r>
-      <w:proofErr w:type="spellStart"/>
-      <w:r>
-        <w:t>isLogginIn</w:t>
-      </w:r>
-      <w:proofErr w:type="spellEnd"/>
-      <w:r>
-        <w:t xml:space="preserve"> tracks whether the user is logged in (true or false).</w:t>
-      </w:r>
-    </w:p>
-    <w:p>
-      <w:pPr>
-        <w:pStyle w:val="ListParagraph"/>
-        <w:numPr>
-          <w:ilvl w:val="1"/>
-          <w:numId w:val="1"/>
-        </w:numPr>
-      </w:pPr>
-      <w:r>
-        <w:t>Condition: The ternary operator (</w:t>
-      </w:r>
-      <w:proofErr w:type="spellStart"/>
-      <w:r>
-        <w:t>isLoggedIn</w:t>
-      </w:r>
-      <w:proofErr w:type="spellEnd"/>
-      <w:r>
-        <w:t xml:space="preserve"> ? … : …) checks </w:t>
-      </w:r>
-      <w:proofErr w:type="spellStart"/>
-      <w:r>
-        <w:t>isLoggedIn</w:t>
-      </w:r>
-      <w:proofErr w:type="spellEnd"/>
-      <w:r>
-        <w:t>:</w:t>
+        <w:t>State: isLogginIn tracks whether the user is logged in (true or false).</w:t>
+      </w:r>
+    </w:p>
+    <w:p>
+      <w:pPr>
+        <w:pStyle w:val="ListParagraph"/>
+        <w:numPr>
+          <w:ilvl w:val="1"/>
+          <w:numId w:val="1"/>
+        </w:numPr>
+      </w:pPr>
+      <w:r>
+        <w:t>Condition: The ternary operator (isLoggedIn ? … : …) checks isLoggedIn:</w:t>
       </w:r>
     </w:p>
     <w:p>
@@ -2398,25 +1738,7 @@
           <w:bCs/>
           <w:u w:val="single"/>
         </w:rPr>
-        <w:t xml:space="preserve">WHY </w:t>
-      </w:r>
-      <w:proofErr w:type="gramStart"/>
-      <w:r>
-        <w:rPr>
-          <w:b/>
-          <w:bCs/>
-          <w:u w:val="single"/>
-        </w:rPr>
-        <w:t>DO</w:t>
-      </w:r>
-      <w:proofErr w:type="gramEnd"/>
-      <w:r>
-        <w:rPr>
-          <w:b/>
-          <w:bCs/>
-          <w:u w:val="single"/>
-        </w:rPr>
-        <w:t xml:space="preserve"> NEED CORS?</w:t>
+        <w:t>WHY DO NEED CORS?</w:t>
       </w:r>
     </w:p>
     <w:p>
@@ -2814,15 +2136,7 @@
         </w:numPr>
       </w:pPr>
       <w:r>
-        <w:t xml:space="preserve">What is </w:t>
-      </w:r>
-      <w:proofErr w:type="gramStart"/>
-      <w:r>
-        <w:t>await</w:t>
-      </w:r>
-      <w:proofErr w:type="gramEnd"/>
-      <w:r>
-        <w:t>?</w:t>
+        <w:t>What is await?</w:t>
       </w:r>
     </w:p>
     <w:p>
@@ -2858,23 +2172,7 @@
         </w:numPr>
       </w:pPr>
       <w:r>
-        <w:t xml:space="preserve">To handle </w:t>
-      </w:r>
-      <w:proofErr w:type="gramStart"/>
-      <w:r>
-        <w:t>errors</w:t>
-      </w:r>
-      <w:proofErr w:type="gramEnd"/>
-      <w:r>
-        <w:t xml:space="preserve"> we use try/catch to catch errors if the promise </w:t>
-      </w:r>
-      <w:proofErr w:type="gramStart"/>
-      <w:r>
-        <w:t>rejects</w:t>
-      </w:r>
-      <w:proofErr w:type="gramEnd"/>
-      <w:r>
-        <w:t>.</w:t>
+        <w:t>To handle errors we use try/catch to catch errors if the promise rejects.</w:t>
       </w:r>
     </w:p>
     <w:p>
@@ -2948,15 +2246,7 @@
         </w:numPr>
       </w:pPr>
       <w:r>
-        <w:t xml:space="preserve">Async Function: Always </w:t>
-      </w:r>
-      <w:proofErr w:type="gramStart"/>
-      <w:r>
-        <w:t>returns</w:t>
-      </w:r>
-      <w:proofErr w:type="gramEnd"/>
-      <w:r>
-        <w:t xml:space="preserve"> a Promise. Use async to allow await inside.</w:t>
+        <w:t>Async Function: Always returns a Promise. Use async to allow await inside.</w:t>
       </w:r>
     </w:p>
     <w:p>
@@ -2993,15 +2283,7 @@
       </w:pPr>
       <w:r>
         <w:lastRenderedPageBreak/>
-        <w:t xml:space="preserve">While </w:t>
-      </w:r>
-      <w:proofErr w:type="gramStart"/>
-      <w:r>
-        <w:t>await</w:t>
-      </w:r>
-      <w:proofErr w:type="gramEnd"/>
-      <w:r>
-        <w:t xml:space="preserve"> pauses the function, javascript can still handle other tasks such as user clicks because it is non-blocking.</w:t>
+        <w:t>While await pauses the function, javascript can still handle other tasks such as user clicks because it is non-blocking.</w:t>
       </w:r>
     </w:p>
     <w:p>
@@ -3024,13 +2306,8 @@
           <w:numId w:val="1"/>
         </w:numPr>
       </w:pPr>
-      <w:proofErr w:type="gramStart"/>
-      <w:r>
-        <w:t>Don’t use await</w:t>
-      </w:r>
-      <w:proofErr w:type="gramEnd"/>
-      <w:r>
-        <w:t xml:space="preserve"> outside of an async function (it will cause syntax error).</w:t>
+      <w:r>
+        <w:t>Don’t use await outside of an async function (it will cause syntax error).</w:t>
       </w:r>
     </w:p>
     <w:p>
@@ -3054,31 +2331,10 @@
         </w:numPr>
       </w:pPr>
       <w:r>
-        <w:t xml:space="preserve">Avoid calling async functions directly in </w:t>
-      </w:r>
-      <w:proofErr w:type="spellStart"/>
-      <w:r>
-        <w:t>useEffect</w:t>
-      </w:r>
-      <w:proofErr w:type="spellEnd"/>
-      <w:r>
-        <w:t xml:space="preserve"> without wrapping them, as </w:t>
-      </w:r>
-      <w:proofErr w:type="spellStart"/>
-      <w:r>
-        <w:t>useEffect</w:t>
-      </w:r>
-      <w:proofErr w:type="spellEnd"/>
-      <w:r>
-        <w:t xml:space="preserve"> doesn’t expect a Promise. Instead define the async function separately and then call it inside the </w:t>
-      </w:r>
-      <w:proofErr w:type="spellStart"/>
-      <w:r>
-        <w:t>useEffect</w:t>
-      </w:r>
-      <w:proofErr w:type="spellEnd"/>
-      <w:r>
-        <w:t>.</w:t>
+        <w:t xml:space="preserve">Avoid calling async functions directly in useEffect without wrapping them, as </w:t>
+      </w:r>
+      <w:r>
+        <w:t>useEffect doesn’t expect a Promise. Instead define the async function separately and then call it inside the useEffect.</w:t>
       </w:r>
     </w:p>
     <w:p>
@@ -3139,136 +2395,43 @@
         </w:numPr>
       </w:pPr>
       <w:r>
-        <w:t xml:space="preserve">What is the use of `const </w:t>
-      </w:r>
-      <w:proofErr w:type="spellStart"/>
-      <w:r>
-        <w:t>json</w:t>
-      </w:r>
-      <w:proofErr w:type="spellEnd"/>
-      <w:r>
-        <w:t xml:space="preserve"> = await </w:t>
-      </w:r>
-      <w:proofErr w:type="spellStart"/>
-      <w:r>
-        <w:t>data.json</w:t>
-      </w:r>
-      <w:proofErr w:type="spellEnd"/>
-      <w:r>
-        <w:t xml:space="preserve">();` in </w:t>
-      </w:r>
-      <w:proofErr w:type="spellStart"/>
-      <w:r>
-        <w:t>getRestaurants</w:t>
-      </w:r>
-      <w:proofErr w:type="spellEnd"/>
-      <w:r>
-        <w:t>()</w:t>
-      </w:r>
-    </w:p>
-    <w:p>
-      <w:pPr>
-        <w:pStyle w:val="ListParagraph"/>
-        <w:numPr>
-          <w:ilvl w:val="1"/>
-          <w:numId w:val="1"/>
-        </w:numPr>
-      </w:pPr>
-      <w:r>
-        <w:t xml:space="preserve">The reason why we are </w:t>
-      </w:r>
-      <w:proofErr w:type="gramStart"/>
-      <w:r>
-        <w:t>using await</w:t>
-      </w:r>
-      <w:proofErr w:type="gramEnd"/>
-      <w:r>
-        <w:t xml:space="preserve"> </w:t>
-      </w:r>
-      <w:proofErr w:type="spellStart"/>
-      <w:r>
-        <w:t>data.json</w:t>
-      </w:r>
-      <w:proofErr w:type="spellEnd"/>
-      <w:r>
-        <w:t xml:space="preserve">() the response object’s </w:t>
-      </w:r>
-      <w:proofErr w:type="spellStart"/>
-      <w:r>
-        <w:t>json</w:t>
-      </w:r>
-      <w:proofErr w:type="spellEnd"/>
-      <w:r>
-        <w:t xml:space="preserve"> method takes time to show the data and convert it into </w:t>
-      </w:r>
-      <w:proofErr w:type="spellStart"/>
-      <w:r>
-        <w:t>json</w:t>
-      </w:r>
-      <w:proofErr w:type="spellEnd"/>
-      <w:r>
-        <w:t xml:space="preserve"> and that’s the reason why we are using await in front of the </w:t>
-      </w:r>
-      <w:proofErr w:type="spellStart"/>
-      <w:r>
-        <w:t>data.json</w:t>
-      </w:r>
-      <w:proofErr w:type="spellEnd"/>
-      <w:r>
-        <w:t>.</w:t>
-      </w:r>
-    </w:p>
-    <w:p>
-      <w:pPr>
-        <w:pStyle w:val="ListParagraph"/>
-        <w:numPr>
-          <w:ilvl w:val="1"/>
-          <w:numId w:val="1"/>
-        </w:numPr>
-      </w:pPr>
-      <w:proofErr w:type="spellStart"/>
-      <w:r>
-        <w:t>data.json</w:t>
-      </w:r>
-      <w:proofErr w:type="spellEnd"/>
-      <w:r>
-        <w:t>() returns a Promise, and await is used to get the resolved value</w:t>
-      </w:r>
-    </w:p>
-    <w:p>
-      <w:pPr>
-        <w:pStyle w:val="ListParagraph"/>
-        <w:numPr>
-          <w:ilvl w:val="1"/>
-          <w:numId w:val="1"/>
-        </w:numPr>
-      </w:pPr>
-      <w:r>
-        <w:t xml:space="preserve">Correct explanation: The line const </w:t>
-      </w:r>
-      <w:proofErr w:type="spellStart"/>
-      <w:r>
-        <w:t>json</w:t>
-      </w:r>
-      <w:proofErr w:type="spellEnd"/>
-      <w:r>
-        <w:t xml:space="preserve"> = await </w:t>
-      </w:r>
-      <w:proofErr w:type="spellStart"/>
-      <w:r>
-        <w:t>data.json</w:t>
-      </w:r>
-      <w:proofErr w:type="spellEnd"/>
-      <w:r>
-        <w:t xml:space="preserve">(); in the </w:t>
-      </w:r>
-      <w:proofErr w:type="spellStart"/>
-      <w:r>
-        <w:t>fetchData</w:t>
-      </w:r>
-      <w:proofErr w:type="spellEnd"/>
-      <w:r>
-        <w:t>() function is used to parse the raw response from the fetch request into a JavaScript object.</w:t>
+        <w:t>What is the use of `const json = await data.json();` in getRestaurants()</w:t>
+      </w:r>
+    </w:p>
+    <w:p>
+      <w:pPr>
+        <w:pStyle w:val="ListParagraph"/>
+        <w:numPr>
+          <w:ilvl w:val="1"/>
+          <w:numId w:val="1"/>
+        </w:numPr>
+      </w:pPr>
+      <w:r>
+        <w:t>The reason why we are using await data.json() the response object’s json method takes time to show the data and convert it into json and that’s the reason why we are using await in front of the data.json.</w:t>
+      </w:r>
+    </w:p>
+    <w:p>
+      <w:pPr>
+        <w:pStyle w:val="ListParagraph"/>
+        <w:numPr>
+          <w:ilvl w:val="1"/>
+          <w:numId w:val="1"/>
+        </w:numPr>
+      </w:pPr>
+      <w:r>
+        <w:t>data.json() returns a Promise, and await is used to get the resolved value</w:t>
+      </w:r>
+    </w:p>
+    <w:p>
+      <w:pPr>
+        <w:pStyle w:val="ListParagraph"/>
+        <w:numPr>
+          <w:ilvl w:val="1"/>
+          <w:numId w:val="1"/>
+        </w:numPr>
+      </w:pPr>
+      <w:r>
+        <w:t>Correct explanation: The line const json = await data.json(); in the fetchData() function is used to parse the raw response from the fetch request into a JavaScript object.</w:t>
       </w:r>
     </w:p>
     <w:sectPr>

</xml_diff>